<commit_message>
chore: Improve documentation and ignore lock files
- Modify `PrintoutTemplate.docx` binary file
- Add `package-lock.json` to the ignored files list in `.gitignore`
- Other changes made to `src/pdf.js` file (details not provided in diff summary)
- Added ! to first password
</commit_message>
<xml_diff>
--- a/src/PrintoutTemplate.docx
+++ b/src/PrintoutTemplate.docx
@@ -5,136 +5,895 @@
     <w:p>
       <w:pPr>
         <w:pStyle w:val="Heading1"/>
+        <w:spacing w:after="0"/>
         <w:contextualSpacing/>
+        <w:rPr>
+          <w:sz w:val="32"/>
+          <w:szCs w:val="32"/>
+        </w:rPr>
       </w:pPr>
       <w:r>
+        <w:rPr>
+          <w:sz w:val="32"/>
+          <w:szCs w:val="32"/>
+        </w:rPr>
         <w:t>Welcome to Academy of Learning,</w:t>
       </w:r>
       <w:r>
+        <w:rPr>
+          <w:sz w:val="32"/>
+          <w:szCs w:val="32"/>
+        </w:rPr>
         <w:t xml:space="preserve"> </w:t>
       </w:r>
     </w:p>
+    <w:p>
+      <w:pPr>
+        <w:pStyle w:val="Heading1"/>
+        <w:spacing w:before="0"/>
+        <w:rPr>
+          <w:rFonts w:asciiTheme="minorHAnsi" w:eastAsiaTheme="minorEastAsia" w:hAnsiTheme="minorHAnsi" w:cstheme="minorBidi"/>
+          <w:color w:val="auto"/>
+          <w:sz w:val="20"/>
+          <w:szCs w:val="20"/>
+        </w:rPr>
+      </w:pPr>
+      <w:r>
+        <w:rPr>
+          <w:rFonts w:asciiTheme="minorHAnsi" w:eastAsiaTheme="minorEastAsia" w:hAnsiTheme="minorHAnsi" w:cstheme="minorBidi"/>
+          <w:color w:val="auto"/>
+          <w:sz w:val="20"/>
+          <w:szCs w:val="20"/>
+        </w:rPr>
+        <w:t>To begin your academic journey, it is essential to activate your different accounts. The following instructions will assist you in completing this process.</w:t>
+      </w:r>
+      <w:r>
+        <w:rPr>
+          <w:rFonts w:asciiTheme="minorHAnsi" w:eastAsiaTheme="minorEastAsia" w:hAnsiTheme="minorHAnsi" w:cstheme="minorBidi"/>
+          <w:color w:val="auto"/>
+          <w:sz w:val="20"/>
+          <w:szCs w:val="20"/>
+        </w:rPr>
+        <w:t xml:space="preserve"> Your usernames and passwords are also on the next page for easy reference.</w:t>
+      </w:r>
+    </w:p>
+    <w:p>
+      <w:pPr>
+        <w:pStyle w:val="Heading1"/>
+        <w:spacing w:before="0"/>
+        <w:rPr>
+          <w:sz w:val="32"/>
+          <w:szCs w:val="32"/>
+        </w:rPr>
+      </w:pPr>
+      <w:r>
+        <w:rPr>
+          <w:sz w:val="32"/>
+          <w:szCs w:val="32"/>
+        </w:rPr>
+        <w:t>Lab computer</w:t>
+      </w:r>
+    </w:p>
+    <w:p>
+      <w:pPr>
+        <w:pStyle w:val="ListParagraph"/>
+        <w:numPr>
+          <w:ilvl w:val="0"/>
+          <w:numId w:val="20"/>
+        </w:numPr>
+        <w:rPr>
+          <w:sz w:val="20"/>
+          <w:szCs w:val="20"/>
+        </w:rPr>
+      </w:pPr>
+      <w:r>
+        <w:rPr>
+          <w:sz w:val="20"/>
+          <w:szCs w:val="20"/>
+        </w:rPr>
+        <w:t>Power on your computer, monitor, keyboard, and mouse.</w:t>
+      </w:r>
+    </w:p>
+    <w:p>
+      <w:pPr>
+        <w:pStyle w:val="ListParagraph"/>
+        <w:numPr>
+          <w:ilvl w:val="0"/>
+          <w:numId w:val="20"/>
+        </w:numPr>
+        <w:rPr>
+          <w:sz w:val="20"/>
+          <w:szCs w:val="20"/>
+        </w:rPr>
+      </w:pPr>
+      <w:r>
+        <w:rPr>
+          <w:sz w:val="20"/>
+          <w:szCs w:val="20"/>
+        </w:rPr>
+        <w:t>Once the Welcome screen appears, click on any area to access the login screen.</w:t>
+      </w:r>
+    </w:p>
+    <w:p>
+      <w:pPr>
+        <w:pStyle w:val="ListParagraph"/>
+        <w:numPr>
+          <w:ilvl w:val="0"/>
+          <w:numId w:val="20"/>
+        </w:numPr>
+        <w:rPr>
+          <w:sz w:val="20"/>
+          <w:szCs w:val="20"/>
+        </w:rPr>
+      </w:pPr>
+      <w:r>
+        <w:rPr>
+          <w:sz w:val="20"/>
+          <w:szCs w:val="20"/>
+        </w:rPr>
+        <w:t>Input your Lab Computer username (ending with aolccbc.com) and password, and then hit the [ENTER] key to proceed.</w:t>
+      </w:r>
+    </w:p>
+    <w:p>
+      <w:pPr>
+        <w:pStyle w:val="Heading1"/>
+        <w:spacing w:before="0"/>
+        <w:rPr>
+          <w:sz w:val="32"/>
+          <w:szCs w:val="32"/>
+        </w:rPr>
+      </w:pPr>
+      <w:r>
+        <w:rPr>
+          <w:sz w:val="32"/>
+          <w:szCs w:val="32"/>
+        </w:rPr>
+        <w:t>A</w:t>
+      </w:r>
+      <w:r>
+        <w:rPr>
+          <w:sz w:val="32"/>
+          <w:szCs w:val="32"/>
+        </w:rPr>
+        <w:t>ttendance tracker</w:t>
+      </w:r>
+    </w:p>
+    <w:p>
+      <w:pPr>
+        <w:pStyle w:val="ListParagraph"/>
+        <w:numPr>
+          <w:ilvl w:val="0"/>
+          <w:numId w:val="22"/>
+        </w:numPr>
+        <w:rPr>
+          <w:sz w:val="20"/>
+          <w:szCs w:val="20"/>
+        </w:rPr>
+      </w:pPr>
+      <w:r>
+        <w:rPr>
+          <w:sz w:val="20"/>
+          <w:szCs w:val="20"/>
+        </w:rPr>
+        <w:t>Click the Start button and type in "s.aolccbc.com/att", then press the [ENTER] key.</w:t>
+      </w:r>
+    </w:p>
+    <w:p>
+      <w:pPr>
+        <w:pStyle w:val="ListParagraph"/>
+        <w:numPr>
+          <w:ilvl w:val="0"/>
+          <w:numId w:val="22"/>
+        </w:numPr>
+        <w:rPr>
+          <w:sz w:val="20"/>
+          <w:szCs w:val="20"/>
+        </w:rPr>
+      </w:pPr>
+      <w:r>
+        <w:rPr>
+          <w:sz w:val="20"/>
+          <w:szCs w:val="20"/>
+        </w:rPr>
+        <w:t>Once the Attendance Tracker page loads, enter your username (which is your first name and last name separated by a period) and your password (same as your Lab Computer password).</w:t>
+      </w:r>
+    </w:p>
+    <w:p>
+      <w:pPr>
+        <w:pStyle w:val="ListParagraph"/>
+        <w:numPr>
+          <w:ilvl w:val="0"/>
+          <w:numId w:val="22"/>
+        </w:numPr>
+        <w:rPr>
+          <w:sz w:val="20"/>
+          <w:szCs w:val="20"/>
+        </w:rPr>
+      </w:pPr>
+      <w:r>
+        <w:rPr>
+          <w:sz w:val="20"/>
+          <w:szCs w:val="20"/>
+        </w:rPr>
+        <w:t>Select the appropriate course by clicking the [Select Course] button.</w:t>
+      </w:r>
+    </w:p>
+    <w:p>
+      <w:pPr>
+        <w:pStyle w:val="ListParagraph"/>
+        <w:numPr>
+          <w:ilvl w:val="0"/>
+          <w:numId w:val="22"/>
+        </w:numPr>
+        <w:rPr>
+          <w:sz w:val="20"/>
+          <w:szCs w:val="20"/>
+        </w:rPr>
+      </w:pPr>
+      <w:r>
+        <w:rPr>
+          <w:sz w:val="20"/>
+          <w:szCs w:val="20"/>
+        </w:rPr>
+        <w:t>Click on [Log In].</w:t>
+      </w:r>
+    </w:p>
+    <w:p>
+      <w:pPr>
+        <w:pStyle w:val="ListParagraph"/>
+        <w:numPr>
+          <w:ilvl w:val="0"/>
+          <w:numId w:val="22"/>
+        </w:numPr>
+        <w:rPr>
+          <w:sz w:val="20"/>
+          <w:szCs w:val="20"/>
+        </w:rPr>
+      </w:pPr>
+      <w:r>
+        <w:rPr>
+          <w:sz w:val="20"/>
+          <w:szCs w:val="20"/>
+        </w:rPr>
+        <w:t xml:space="preserve">To exit, close the browser tab by clicking the </w:t>
+      </w:r>
+      <w:r>
+        <w:rPr>
+          <w:rFonts w:ascii="Segoe UI Emoji" w:hAnsi="Segoe UI Emoji" w:cs="Segoe UI Emoji"/>
+          <w:sz w:val="20"/>
+          <w:szCs w:val="20"/>
+        </w:rPr>
+        <w:t>✖</w:t>
+      </w:r>
+      <w:r>
+        <w:rPr>
+          <w:sz w:val="20"/>
+          <w:szCs w:val="20"/>
+        </w:rPr>
+        <w:t xml:space="preserve"> button located on the top right corner of the screen.</w:t>
+      </w:r>
+    </w:p>
+    <w:p>
+      <w:pPr>
+        <w:pStyle w:val="Heading1"/>
+        <w:spacing w:before="0"/>
+        <w:rPr>
+          <w:sz w:val="32"/>
+          <w:szCs w:val="32"/>
+        </w:rPr>
+      </w:pPr>
+      <w:r>
+        <w:rPr>
+          <w:sz w:val="32"/>
+          <w:szCs w:val="32"/>
+        </w:rPr>
+        <w:t>My-AOLCC.com email</w:t>
+      </w:r>
+    </w:p>
+    <w:p>
+      <w:pPr>
+        <w:pStyle w:val="ListParagraph"/>
+        <w:numPr>
+          <w:ilvl w:val="0"/>
+          <w:numId w:val="18"/>
+        </w:numPr>
+        <w:rPr>
+          <w:sz w:val="20"/>
+          <w:szCs w:val="20"/>
+        </w:rPr>
+      </w:pPr>
+      <w:r>
+        <w:rPr>
+          <w:sz w:val="20"/>
+          <w:szCs w:val="20"/>
+        </w:rPr>
+        <w:t xml:space="preserve">Click on Microsoft Edge  </w:t>
+      </w:r>
+      <w:r>
+        <w:rPr>
+          <w:noProof/>
+          <w:sz w:val="20"/>
+          <w:szCs w:val="20"/>
+        </w:rPr>
+        <w:drawing>
+          <wp:inline distT="0" distB="0" distL="0" distR="0" wp14:anchorId="40BA5BD3" wp14:editId="181BDBD1">
+            <wp:extent cx="180000" cy="179603"/>
+            <wp:effectExtent l="0" t="0" r="0" b="0"/>
+            <wp:docPr id="1" name="Picture 1"/>
+            <wp:cNvGraphicFramePr>
+              <a:graphicFrameLocks xmlns:a="http://schemas.openxmlformats.org/drawingml/2006/main" noChangeAspect="1"/>
+            </wp:cNvGraphicFramePr>
+            <a:graphic xmlns:a="http://schemas.openxmlformats.org/drawingml/2006/main">
+              <a:graphicData uri="http://schemas.openxmlformats.org/drawingml/2006/picture">
+                <pic:pic xmlns:pic="http://schemas.openxmlformats.org/drawingml/2006/picture">
+                  <pic:nvPicPr>
+                    <pic:cNvPr id="1" name="Picture 1"/>
+                    <pic:cNvPicPr>
+                      <a:picLocks noChangeAspect="1"/>
+                    </pic:cNvPicPr>
+                  </pic:nvPicPr>
+                  <pic:blipFill rotWithShape="1">
+                    <a:blip r:embed="rId11" cstate="print">
+                      <a:extLst>
+                        <a:ext uri="{28A0092B-C50C-407E-A947-70E740481C1C}">
+                          <a14:useLocalDpi xmlns:a14="http://schemas.microsoft.com/office/drawing/2010/main" val="0"/>
+                        </a:ext>
+                        <a:ext uri="{837473B0-CC2E-450A-ABE3-18F120FF3D39}">
+                          <a1611:picAttrSrcUrl xmlns:a1611="http://schemas.microsoft.com/office/drawing/2016/11/main" r:id="rId12"/>
+                        </a:ext>
+                      </a:extLst>
+                    </a:blip>
+                    <a:srcRect l="22810" t="9264" r="22593" b="8939"/>
+                    <a:stretch/>
+                  </pic:blipFill>
+                  <pic:spPr>
+                    <a:xfrm>
+                      <a:off x="0" y="0"/>
+                      <a:ext cx="180000" cy="179603"/>
+                    </a:xfrm>
+                    <a:prstGeom prst="rect">
+                      <a:avLst/>
+                    </a:prstGeom>
+                  </pic:spPr>
+                </pic:pic>
+              </a:graphicData>
+            </a:graphic>
+          </wp:inline>
+        </w:drawing>
+      </w:r>
+      <w:r>
+        <w:rPr>
+          <w:noProof/>
+          <w:sz w:val="20"/>
+          <w:szCs w:val="20"/>
+        </w:rPr>
+        <w:t xml:space="preserve"> </w:t>
+      </w:r>
+    </w:p>
+    <w:p>
+      <w:pPr>
+        <w:pStyle w:val="ListParagraph"/>
+        <w:numPr>
+          <w:ilvl w:val="0"/>
+          <w:numId w:val="18"/>
+        </w:numPr>
+        <w:rPr>
+          <w:sz w:val="20"/>
+          <w:szCs w:val="20"/>
+        </w:rPr>
+      </w:pPr>
+      <w:r>
+        <w:rPr>
+          <w:sz w:val="20"/>
+          <w:szCs w:val="20"/>
+        </w:rPr>
+        <w:t>Type "outlook.com" in the address bar located at the top and hit [ENTER].</w:t>
+      </w:r>
+    </w:p>
+    <w:p>
+      <w:pPr>
+        <w:pStyle w:val="ListParagraph"/>
+        <w:numPr>
+          <w:ilvl w:val="0"/>
+          <w:numId w:val="18"/>
+        </w:numPr>
+        <w:rPr>
+          <w:sz w:val="20"/>
+          <w:szCs w:val="20"/>
+        </w:rPr>
+      </w:pPr>
+      <w:r>
+        <w:rPr>
+          <w:sz w:val="20"/>
+          <w:szCs w:val="20"/>
+        </w:rPr>
+        <w:t>Enter your my-aolcc.com email address (firstname.lastname@my-aolcc.com).</w:t>
+      </w:r>
+    </w:p>
+    <w:p>
+      <w:pPr>
+        <w:pStyle w:val="ListParagraph"/>
+        <w:numPr>
+          <w:ilvl w:val="0"/>
+          <w:numId w:val="18"/>
+        </w:numPr>
+        <w:rPr>
+          <w:sz w:val="20"/>
+          <w:szCs w:val="20"/>
+        </w:rPr>
+      </w:pPr>
+      <w:r>
+        <w:rPr>
+          <w:sz w:val="20"/>
+          <w:szCs w:val="20"/>
+        </w:rPr>
+        <w:t>Search for an email that includes the keyword "my-aolcc.com" in your personal email account. Inside this email, you will find a temporary password. Enter this password on the password screen.</w:t>
+      </w:r>
+    </w:p>
+    <w:p>
+      <w:pPr>
+        <w:pStyle w:val="ListParagraph"/>
+        <w:numPr>
+          <w:ilvl w:val="0"/>
+          <w:numId w:val="18"/>
+        </w:numPr>
+        <w:rPr>
+          <w:sz w:val="20"/>
+          <w:szCs w:val="20"/>
+        </w:rPr>
+      </w:pPr>
+      <w:r>
+        <w:rPr>
+          <w:sz w:val="20"/>
+          <w:szCs w:val="20"/>
+        </w:rPr>
+        <w:t>The next screen will prompt you to create a new password. Type the temporary password that you previously entered into the first box. In the following two fields, enter the same password as your Lab Computer password.</w:t>
+      </w:r>
+    </w:p>
+    <w:p>
+      <w:pPr>
+        <w:pStyle w:val="ListParagraph"/>
+        <w:numPr>
+          <w:ilvl w:val="0"/>
+          <w:numId w:val="18"/>
+        </w:numPr>
+        <w:rPr>
+          <w:sz w:val="20"/>
+          <w:szCs w:val="20"/>
+        </w:rPr>
+      </w:pPr>
+      <w:r>
+        <w:rPr>
+          <w:sz w:val="20"/>
+          <w:szCs w:val="20"/>
+        </w:rPr>
+        <w:t>The subsequent screen will ask you to create a password reset method. You can either enter your cellphone number or select another method from the bottom if you do not wish to use your phone number.</w:t>
+      </w:r>
+    </w:p>
+    <w:p>
+      <w:pPr>
+        <w:pStyle w:val="ListParagraph"/>
+        <w:numPr>
+          <w:ilvl w:val="0"/>
+          <w:numId w:val="18"/>
+        </w:numPr>
+        <w:rPr>
+          <w:sz w:val="20"/>
+          <w:szCs w:val="20"/>
+        </w:rPr>
+      </w:pPr>
+      <w:r>
+        <w:rPr>
+          <w:sz w:val="20"/>
+          <w:szCs w:val="20"/>
+        </w:rPr>
+        <w:t>After selecting your preferred password reset method, click "Yes" to stay signed in.</w:t>
+      </w:r>
+    </w:p>
+    <w:p>
+      <w:pPr>
+        <w:pStyle w:val="ListParagraph"/>
+        <w:numPr>
+          <w:ilvl w:val="0"/>
+          <w:numId w:val="18"/>
+        </w:numPr>
+        <w:rPr>
+          <w:sz w:val="20"/>
+          <w:szCs w:val="20"/>
+        </w:rPr>
+      </w:pPr>
+      <w:r>
+        <w:rPr>
+          <w:sz w:val="20"/>
+          <w:szCs w:val="20"/>
+        </w:rPr>
+        <w:t>If prompted, select the account ending with my-aolcc.com on the next screen.</w:t>
+      </w:r>
+    </w:p>
+    <w:p>
+      <w:pPr>
+        <w:pStyle w:val="Heading1"/>
+        <w:spacing w:before="0"/>
+        <w:rPr>
+          <w:sz w:val="32"/>
+          <w:szCs w:val="32"/>
+        </w:rPr>
+      </w:pPr>
+      <w:r>
+        <w:rPr>
+          <w:sz w:val="32"/>
+          <w:szCs w:val="32"/>
+        </w:rPr>
+        <w:t>MyAOLCC</w:t>
+      </w:r>
+    </w:p>
+    <w:p>
+      <w:pPr>
+        <w:pStyle w:val="ListParagraph"/>
+        <w:numPr>
+          <w:ilvl w:val="0"/>
+          <w:numId w:val="23"/>
+        </w:numPr>
+        <w:rPr>
+          <w:sz w:val="20"/>
+          <w:szCs w:val="20"/>
+        </w:rPr>
+      </w:pPr>
+      <w:r>
+        <w:rPr>
+          <w:sz w:val="20"/>
+          <w:szCs w:val="20"/>
+        </w:rPr>
+        <w:t>Open your My-AOLCC.com email Inbox and locate the activation email from myAOLCC.</w:t>
+      </w:r>
+    </w:p>
+    <w:p>
+      <w:pPr>
+        <w:pStyle w:val="ListParagraph"/>
+        <w:numPr>
+          <w:ilvl w:val="0"/>
+          <w:numId w:val="23"/>
+        </w:numPr>
+        <w:rPr>
+          <w:sz w:val="20"/>
+          <w:szCs w:val="20"/>
+        </w:rPr>
+      </w:pPr>
+      <w:r>
+        <w:rPr>
+          <w:sz w:val="20"/>
+          <w:szCs w:val="20"/>
+        </w:rPr>
+        <w:t>Click the activation link included in the email.</w:t>
+      </w:r>
+    </w:p>
+    <w:p>
+      <w:pPr>
+        <w:pStyle w:val="ListParagraph"/>
+        <w:numPr>
+          <w:ilvl w:val="0"/>
+          <w:numId w:val="23"/>
+        </w:numPr>
+        <w:rPr>
+          <w:sz w:val="20"/>
+          <w:szCs w:val="20"/>
+        </w:rPr>
+      </w:pPr>
+      <w:r>
+        <w:rPr>
+          <w:sz w:val="20"/>
+          <w:szCs w:val="20"/>
+        </w:rPr>
+        <w:t>Set your password (we recommend using the same password you have been using so far).</w:t>
+      </w:r>
+    </w:p>
+    <w:p>
+      <w:pPr>
+        <w:pStyle w:val="ListParagraph"/>
+        <w:numPr>
+          <w:ilvl w:val="0"/>
+          <w:numId w:val="23"/>
+        </w:numPr>
+        <w:rPr>
+          <w:sz w:val="20"/>
+          <w:szCs w:val="20"/>
+        </w:rPr>
+      </w:pPr>
+      <w:r>
+        <w:rPr>
+          <w:sz w:val="20"/>
+          <w:szCs w:val="20"/>
+        </w:rPr>
+        <w:t>Ensure that your time zone is set to your local time zone. Pacific Time zone is located at the top of the list.</w:t>
+      </w:r>
+    </w:p>
+    <w:p>
+      <w:pPr>
+        <w:pStyle w:val="ListParagraph"/>
+        <w:numPr>
+          <w:ilvl w:val="0"/>
+          <w:numId w:val="23"/>
+        </w:numPr>
+        <w:rPr>
+          <w:sz w:val="20"/>
+          <w:szCs w:val="20"/>
+        </w:rPr>
+      </w:pPr>
+      <w:r>
+        <w:rPr>
+          <w:sz w:val="20"/>
+          <w:szCs w:val="20"/>
+        </w:rPr>
+        <w:t>When prompted by your browser, select "Yes" or "Save" to save your username and password to your browser for easier login.</w:t>
+      </w:r>
+    </w:p>
+    <w:p>
+      <w:pPr>
+        <w:pStyle w:val="ListParagraph"/>
+        <w:numPr>
+          <w:ilvl w:val="0"/>
+          <w:numId w:val="23"/>
+        </w:numPr>
+        <w:rPr>
+          <w:sz w:val="20"/>
+          <w:szCs w:val="20"/>
+        </w:rPr>
+      </w:pPr>
+      <w:r>
+        <w:rPr>
+          <w:sz w:val="20"/>
+          <w:szCs w:val="20"/>
+        </w:rPr>
+        <w:t>At the top of the myAOLCC dashboard, you will see invitations to the courses that you are beginning today. Click on the green "Accept" button. Please note that if you click the "Decline" button, you must contact the campus immediately, as we need to send a help desk ticket to have the course re-added to your account. Our support team is located in the Eastern Time Zone, which is 3 hours ahead of us.</w:t>
+      </w:r>
+    </w:p>
+    <w:p>
+      <w:pPr>
+        <w:pStyle w:val="ListParagraph"/>
+        <w:numPr>
+          <w:ilvl w:val="0"/>
+          <w:numId w:val="23"/>
+        </w:numPr>
+        <w:rPr>
+          <w:sz w:val="20"/>
+          <w:szCs w:val="20"/>
+        </w:rPr>
+      </w:pPr>
+      <w:r>
+        <w:rPr>
+          <w:sz w:val="20"/>
+          <w:szCs w:val="20"/>
+        </w:rPr>
+        <w:t>Watch the orientation video and then</w:t>
+      </w:r>
+      <w:r>
+        <w:rPr>
+          <w:sz w:val="20"/>
+          <w:szCs w:val="20"/>
+        </w:rPr>
+        <w:t xml:space="preserve"> put your</w:t>
+      </w:r>
+      <w:r>
+        <w:rPr>
+          <w:sz w:val="20"/>
+          <w:szCs w:val="20"/>
+        </w:rPr>
+        <w:t xml:space="preserve"> question mark </w:t>
+      </w:r>
+      <w:r>
+        <w:rPr>
+          <w:sz w:val="20"/>
+          <w:szCs w:val="20"/>
+        </w:rPr>
+        <w:t xml:space="preserve">on your monitor </w:t>
+      </w:r>
+      <w:r>
+        <w:rPr>
+          <w:sz w:val="20"/>
+          <w:szCs w:val="20"/>
+        </w:rPr>
+        <w:t>or give us a call for further guidance on your next steps.</w:t>
+      </w:r>
+      <w:r>
+        <w:rPr>
+          <w:sz w:val="20"/>
+          <w:szCs w:val="20"/>
+        </w:rPr>
+        <w:br w:type="page"/>
+      </w:r>
+    </w:p>
+    <w:p>
+      <w:pPr>
+        <w:pStyle w:val="Heading1"/>
+      </w:pPr>
+      <w:r>
+        <w:lastRenderedPageBreak/>
+        <w:t>Your Learning Day</w:t>
+      </w:r>
+    </w:p>
+    <w:p>
+      <w:r>
+        <w:t>This is an outline of what your learning day may look like:</w:t>
+      </w:r>
+    </w:p>
+    <w:p>
+      <w:pPr>
+        <w:pStyle w:val="ListParagraph"/>
+        <w:numPr>
+          <w:ilvl w:val="0"/>
+          <w:numId w:val="25"/>
+        </w:numPr>
+      </w:pPr>
+      <w:r>
+        <w:t>If necessary, obtain a parking pass for your car upon arriving at the campus.</w:t>
+      </w:r>
+    </w:p>
+    <w:p>
+      <w:pPr>
+        <w:pStyle w:val="ListParagraph"/>
+        <w:numPr>
+          <w:ilvl w:val="0"/>
+          <w:numId w:val="25"/>
+        </w:numPr>
+      </w:pPr>
+      <w:r>
+        <w:t>Clean the lab computer station by wiping down the desk top, mouse, keyboard, and headphones.</w:t>
+      </w:r>
+    </w:p>
+    <w:p>
+      <w:pPr>
+        <w:pStyle w:val="ListParagraph"/>
+        <w:numPr>
+          <w:ilvl w:val="0"/>
+          <w:numId w:val="25"/>
+        </w:numPr>
+      </w:pPr>
+      <w:r>
+        <w:t>Log in to the lab computer.</w:t>
+      </w:r>
+    </w:p>
+    <w:p>
+      <w:pPr>
+        <w:pStyle w:val="ListParagraph"/>
+        <w:numPr>
+          <w:ilvl w:val="0"/>
+          <w:numId w:val="25"/>
+        </w:numPr>
+      </w:pPr>
+      <w:r>
+        <w:t>Access the Attendance Tracker and log in.</w:t>
+      </w:r>
+    </w:p>
+    <w:p>
+      <w:pPr>
+        <w:pStyle w:val="ListParagraph"/>
+        <w:numPr>
+          <w:ilvl w:val="0"/>
+          <w:numId w:val="25"/>
+        </w:numPr>
+      </w:pPr>
+      <w:r>
+        <w:t>For those taking the Keyboard Skill Building Course, spend a maximum of 30 minutes practicing with the Typing Trainer software, utilizing drills and self-tests.</w:t>
+      </w:r>
+    </w:p>
+    <w:p>
+      <w:pPr>
+        <w:pStyle w:val="ListParagraph"/>
+        <w:numPr>
+          <w:ilvl w:val="0"/>
+          <w:numId w:val="25"/>
+        </w:numPr>
+      </w:pPr>
+      <w:r>
+        <w:t>Access the myAOLCC learning hub and spend the remaining day working on modules which include videos, online text, hands-on exercises, and seek help from facilitators as needed.</w:t>
+      </w:r>
+    </w:p>
+    <w:p>
+      <w:r>
+        <w:t>Note: Take frequent breaks and avoid over-exerting yourself with the Keyboard Skill Building Course. If you experience discomfort or pain in your hands, stop immediately and consult a physician if the pain persists.</w:t>
+      </w:r>
+    </w:p>
+    <w:p>
+      <w:pPr>
+        <w:pStyle w:val="Heading1"/>
+      </w:pPr>
+      <w:r>
+        <w:t>Passwords:</w:t>
+      </w:r>
+    </w:p>
+    <w:p/>
     <w:tbl>
       <w:tblPr>
-        <w:tblStyle w:val="ListTable7Colorful"/>
-        <w:tblW w:w="0" w:type="auto"/>
-        <w:tblLook w:val="0600" w:firstRow="0" w:lastRow="0" w:firstColumn="0" w:lastColumn="0" w:noHBand="1" w:noVBand="1"/>
+        <w:tblStyle w:val="GridTable5Dark-Accent6"/>
+        <w:tblW w:w="9781" w:type="dxa"/>
+        <w:tblLayout w:type="fixed"/>
+        <w:tblCellMar>
+          <w:left w:w="0" w:type="dxa"/>
+          <w:right w:w="0" w:type="dxa"/>
+        </w:tblCellMar>
+        <w:tblLook w:val="06A0" w:firstRow="1" w:lastRow="0" w:firstColumn="1" w:lastColumn="0" w:noHBand="1" w:noVBand="1"/>
       </w:tblPr>
       <w:tblGrid>
-        <w:gridCol w:w="6926"/>
-        <w:gridCol w:w="2814"/>
+        <w:gridCol w:w="2551"/>
+        <w:gridCol w:w="2125"/>
+        <w:gridCol w:w="139"/>
+        <w:gridCol w:w="1419"/>
+        <w:gridCol w:w="1841"/>
+        <w:gridCol w:w="1706"/>
       </w:tblGrid>
       <w:tr>
         <w:trPr>
-          <w:trHeight w:val="350"/>
+          <w:cnfStyle w:val="100000000000" w:firstRow="1" w:lastRow="0" w:firstColumn="0" w:lastColumn="0" w:oddVBand="0" w:evenVBand="0" w:oddHBand="0" w:evenHBand="0" w:firstRowFirstColumn="0" w:firstRowLastColumn="0" w:lastRowFirstColumn="0" w:lastRowLastColumn="0"/>
+          <w:trHeight w:val="368"/>
         </w:trPr>
         <w:tc>
           <w:tcPr>
-            <w:tcW w:w="0" w:type="auto"/>
-            <w:gridSpan w:val="2"/>
+            <w:cnfStyle w:val="001000000000" w:firstRow="0" w:lastRow="0" w:firstColumn="1" w:lastColumn="0" w:oddVBand="0" w:evenVBand="0" w:oddHBand="0" w:evenHBand="0" w:firstRowFirstColumn="0" w:firstRowLastColumn="0" w:lastRowFirstColumn="0" w:lastRowLastColumn="0"/>
+            <w:tcW w:w="2551" w:type="dxa"/>
           </w:tcPr>
           <w:p>
             <w:pPr>
               <w:pStyle w:val="Heading2"/>
               <w:contextualSpacing/>
               <w:outlineLvl w:val="1"/>
+              <w:rPr>
+                <w:color w:val="auto"/>
+                <w:sz w:val="24"/>
+                <w:szCs w:val="24"/>
+              </w:rPr>
             </w:pPr>
-            <w:r>
-              <w:t>Activating your Learning Hub Account</w:t>
-            </w:r>
           </w:p>
+        </w:tc>
+        <w:tc>
+          <w:tcPr>
+            <w:tcW w:w="5524" w:type="dxa"/>
+            <w:gridSpan w:val="4"/>
+          </w:tcPr>
           <w:p>
             <w:pPr>
-              <w:pStyle w:val="URL"/>
+              <w:pStyle w:val="Heading2"/>
+              <w:contextualSpacing/>
+              <w:outlineLvl w:val="1"/>
+              <w:cnfStyle w:val="100000000000" w:firstRow="1" w:lastRow="0" w:firstColumn="0" w:lastColumn="0" w:oddVBand="0" w:evenVBand="0" w:oddHBand="0" w:evenHBand="0" w:firstRowFirstColumn="0" w:firstRowLastColumn="0" w:lastRowFirstColumn="0" w:lastRowLastColumn="0"/>
               <w:rPr>
                 <w:color w:val="auto"/>
+                <w:sz w:val="24"/>
+                <w:szCs w:val="24"/>
               </w:rPr>
             </w:pPr>
             <w:r>
               <w:rPr>
-                <w:rFonts w:asciiTheme="minorHAnsi" w:hAnsiTheme="minorHAnsi" w:cstheme="minorHAnsi"/>
                 <w:color w:val="auto"/>
+                <w:sz w:val="24"/>
+                <w:szCs w:val="24"/>
               </w:rPr>
-              <w:t>In order to access your myAOLCC Learning Hub account, you will need to activate your new my-aolcc.com email address.</w:t>
+              <w:t>USERNAME</w:t>
             </w:r>
-            <w:r>
-              <w:rPr>
-                <w:rFonts w:asciiTheme="minorHAnsi" w:hAnsiTheme="minorHAnsi" w:cstheme="minorHAnsi"/>
-                <w:color w:val="auto"/>
-              </w:rPr>
-              <w:br/>
-              <w:t>To do this, please access your personal email:</w:t>
-            </w:r>
-            <w:r>
+          </w:p>
+        </w:tc>
+        <w:tc>
+          <w:tcPr>
+            <w:tcW w:w="1706" w:type="dxa"/>
+          </w:tcPr>
+          <w:p>
+            <w:pPr>
+              <w:pStyle w:val="Heading2"/>
+              <w:contextualSpacing/>
+              <w:outlineLvl w:val="1"/>
+              <w:cnfStyle w:val="100000000000" w:firstRow="1" w:lastRow="0" w:firstColumn="0" w:lastColumn="0" w:oddVBand="0" w:evenVBand="0" w:oddHBand="0" w:evenHBand="0" w:firstRowFirstColumn="0" w:firstRowLastColumn="0" w:lastRowFirstColumn="0" w:lastRowLastColumn="0"/>
               <w:rPr>
                 <w:color w:val="auto"/>
-              </w:rPr>
-              <w:t> </w:t>
-            </w:r>
-          </w:p>
-          <w:p>
-            <w:pPr>
-              <w:pStyle w:val="URL"/>
-              <w:rPr>
-                <w:color w:val="auto"/>
+                <w:sz w:val="24"/>
+                <w:szCs w:val="24"/>
               </w:rPr>
             </w:pPr>
             <w:r>
               <w:rPr>
-                <w:rFonts w:asciiTheme="minorHAnsi" w:hAnsiTheme="minorHAnsi" w:cstheme="minorHAnsi"/>
                 <w:color w:val="auto"/>
+                <w:sz w:val="24"/>
+                <w:szCs w:val="24"/>
               </w:rPr>
-              <w:t>Do a search in your inbox for</w:t>
-            </w:r>
-            <w:r>
-              <w:rPr>
-                <w:color w:val="auto"/>
-              </w:rPr>
-              <w:t xml:space="preserve"> “my-aolcc.com”</w:t>
-            </w:r>
-            <w:r>
-              <w:rPr>
-                <w:color w:val="auto"/>
-              </w:rPr>
-              <w:t> </w:t>
-            </w:r>
-            <w:r>
-              <w:rPr>
-                <w:color w:val="auto"/>
-              </w:rPr>
-              <w:t xml:space="preserve">        </w:t>
-            </w:r>
-          </w:p>
-          <w:p>
-            <w:pPr>
-              <w:pStyle w:val="URL"/>
-              <w:rPr>
-                <w:rStyle w:val="BookTitle"/>
-                <w:b w:val="0"/>
-                <w:bCs w:val="0"/>
-                <w:smallCaps w:val="0"/>
-                <w:spacing w:val="0"/>
-              </w:rPr>
-            </w:pPr>
-            <w:r>
-              <w:rPr>
-                <w:rFonts w:asciiTheme="minorHAnsi" w:hAnsiTheme="minorHAnsi" w:cstheme="minorHAnsi"/>
-                <w:color w:val="auto"/>
-              </w:rPr>
-              <w:t>A</w:t>
-            </w:r>
-            <w:r>
-              <w:rPr>
-                <w:rFonts w:asciiTheme="minorHAnsi" w:hAnsiTheme="minorHAnsi" w:cstheme="minorHAnsi"/>
-                <w:color w:val="auto"/>
-              </w:rPr>
-              <w:t>nd follow the prompts to create a new password. We recommend:</w:t>
-            </w:r>
-            <w:r>
-              <w:rPr>
-                <w:color w:val="auto"/>
-              </w:rPr>
-              <w:t xml:space="preserve"> </w:t>
+              <w:t>PASSWORD</w:t>
             </w:r>
           </w:p>
         </w:tc>
@@ -145,8 +904,8 @@
         </w:trPr>
         <w:tc>
           <w:tcPr>
-            <w:tcW w:w="6983" w:type="dxa"/>
-            <w:shd w:val="clear" w:color="auto" w:fill="E2EFD9" w:themeFill="accent6" w:themeFillTint="33"/>
+            <w:cnfStyle w:val="001000000000" w:firstRow="0" w:lastRow="0" w:firstColumn="1" w:lastColumn="0" w:oddVBand="0" w:evenVBand="0" w:oddHBand="0" w:evenHBand="0" w:firstRowFirstColumn="0" w:firstRowLastColumn="0" w:lastRowFirstColumn="0" w:lastRowLastColumn="0"/>
+            <w:tcW w:w="2551" w:type="dxa"/>
           </w:tcPr>
           <w:p>
             <w:pPr>
@@ -155,590 +914,149 @@
               <w:outlineLvl w:val="1"/>
               <w:rPr>
                 <w:color w:val="auto"/>
+                <w:sz w:val="24"/>
+                <w:szCs w:val="24"/>
               </w:rPr>
             </w:pPr>
             <w:r>
               <w:rPr>
                 <w:color w:val="auto"/>
+                <w:sz w:val="24"/>
+                <w:szCs w:val="24"/>
               </w:rPr>
-              <w:t>Logging into Lab computer.</w:t>
+              <w:t>LAB COMPUTER</w:t>
             </w:r>
           </w:p>
         </w:tc>
         <w:tc>
           <w:tcPr>
-            <w:tcW w:w="2757" w:type="dxa"/>
-            <w:shd w:val="clear" w:color="auto" w:fill="E2EFD9" w:themeFill="accent6" w:themeFillTint="33"/>
+            <w:tcW w:w="2125" w:type="dxa"/>
           </w:tcPr>
           <w:p>
             <w:pPr>
               <w:pStyle w:val="Heading2"/>
               <w:contextualSpacing/>
-              <w:jc w:val="center"/>
+              <w:jc w:val="right"/>
               <w:outlineLvl w:val="1"/>
+              <w:cnfStyle w:val="000000000000" w:firstRow="0" w:lastRow="0" w:firstColumn="0" w:lastColumn="0" w:oddVBand="0" w:evenVBand="0" w:oddHBand="0" w:evenHBand="0" w:firstRowFirstColumn="0" w:firstRowLastColumn="0" w:lastRowFirstColumn="0" w:lastRowLastColumn="0"/>
               <w:rPr>
                 <w:color w:val="auto"/>
+                <w:sz w:val="24"/>
+                <w:szCs w:val="24"/>
               </w:rPr>
             </w:pPr>
             <w:r>
               <w:rPr>
                 <w:color w:val="auto"/>
+                <w:sz w:val="24"/>
+                <w:szCs w:val="24"/>
               </w:rPr>
-              <w:t>USERNAME</w:t>
-            </w:r>
-          </w:p>
-        </w:tc>
-      </w:tr>
-      <w:tr>
-        <w:trPr>
-          <w:trHeight w:val="450"/>
-        </w:trPr>
-        <w:tc>
-          <w:tcPr>
-            <w:tcW w:w="6983" w:type="dxa"/>
-            <w:vMerge w:val="restart"/>
-          </w:tcPr>
-          <w:p>
-            <w:pPr>
-              <w:contextualSpacing/>
-            </w:pPr>
-            <w:r>
-              <w:t>**Skip this step if working from home**</w:t>
-            </w:r>
-          </w:p>
-          <w:p>
-            <w:pPr>
-              <w:contextualSpacing/>
-            </w:pPr>
-            <w:r>
-              <w:t>Ensure the Computer, Monitor, Keyboard and Mouse are all turned on.</w:t>
-            </w:r>
-          </w:p>
-          <w:p>
-            <w:pPr>
-              <w:contextualSpacing/>
-            </w:pPr>
-            <w:r>
-              <w:t>At the Welcome screen, click anywhere on the screen to bring up the login screen.</w:t>
-            </w:r>
-          </w:p>
-          <w:p>
-            <w:r>
-              <w:t>Enter your Lab Computer username and password then press the [ENTER] key on the keyboard.</w:t>
+              <w:t>FirstName</w:t>
             </w:r>
           </w:p>
         </w:tc>
         <w:tc>
           <w:tcPr>
-            <w:tcW w:w="2757" w:type="dxa"/>
-          </w:tcPr>
-          <w:p>
-            <w:pPr>
-              <w:pStyle w:val="Heading2"/>
-              <w:contextualSpacing/>
-              <w:jc w:val="center"/>
-              <w:outlineLvl w:val="1"/>
-            </w:pPr>
-          </w:p>
-        </w:tc>
-      </w:tr>
-      <w:tr>
-        <w:trPr>
-          <w:trHeight w:val="450"/>
-        </w:trPr>
-        <w:tc>
-          <w:tcPr>
-            <w:tcW w:w="6983" w:type="dxa"/>
-            <w:vMerge/>
-          </w:tcPr>
-          <w:p>
-            <w:pPr>
-              <w:contextualSpacing/>
-            </w:pPr>
-          </w:p>
-        </w:tc>
-        <w:tc>
-          <w:tcPr>
-            <w:tcW w:w="2757" w:type="dxa"/>
-            <w:shd w:val="clear" w:color="auto" w:fill="E2EFD9" w:themeFill="accent6" w:themeFillTint="33"/>
-          </w:tcPr>
-          <w:p>
-            <w:pPr>
-              <w:pStyle w:val="Heading2"/>
-              <w:contextualSpacing/>
-              <w:jc w:val="center"/>
-              <w:outlineLvl w:val="1"/>
-            </w:pPr>
-            <w:r>
-              <w:rPr>
-                <w:color w:val="auto"/>
-              </w:rPr>
-              <w:t>PASSWORD</w:t>
-            </w:r>
-          </w:p>
-        </w:tc>
-      </w:tr>
-      <w:tr>
-        <w:trPr>
-          <w:trHeight w:val="450"/>
-        </w:trPr>
-        <w:tc>
-          <w:tcPr>
-            <w:tcW w:w="6983" w:type="dxa"/>
-            <w:vMerge/>
-          </w:tcPr>
-          <w:p>
-            <w:pPr>
-              <w:contextualSpacing/>
-            </w:pPr>
-          </w:p>
-        </w:tc>
-        <w:tc>
-          <w:tcPr>
-            <w:tcW w:w="2757" w:type="dxa"/>
-          </w:tcPr>
-          <w:p>
-            <w:pPr>
-              <w:pStyle w:val="Heading2"/>
-              <w:contextualSpacing/>
-              <w:jc w:val="center"/>
-              <w:outlineLvl w:val="1"/>
-            </w:pPr>
-          </w:p>
-        </w:tc>
-      </w:tr>
-      <w:tr>
-        <w:trPr>
-          <w:trHeight w:val="395"/>
-        </w:trPr>
-        <w:tc>
-          <w:tcPr>
-            <w:tcW w:w="6983" w:type="dxa"/>
-            <w:shd w:val="clear" w:color="auto" w:fill="E2EFD9" w:themeFill="accent6" w:themeFillTint="33"/>
+            <w:tcW w:w="139" w:type="dxa"/>
           </w:tcPr>
           <w:p>
             <w:pPr>
               <w:pStyle w:val="Heading2"/>
               <w:contextualSpacing/>
               <w:outlineLvl w:val="1"/>
+              <w:cnfStyle w:val="000000000000" w:firstRow="0" w:lastRow="0" w:firstColumn="0" w:lastColumn="0" w:oddVBand="0" w:evenVBand="0" w:oddHBand="0" w:evenHBand="0" w:firstRowFirstColumn="0" w:firstRowLastColumn="0" w:lastRowFirstColumn="0" w:lastRowLastColumn="0"/>
               <w:rPr>
                 <w:color w:val="auto"/>
+                <w:sz w:val="24"/>
+                <w:szCs w:val="24"/>
               </w:rPr>
             </w:pPr>
             <w:r>
               <w:rPr>
                 <w:color w:val="auto"/>
+                <w:sz w:val="24"/>
+                <w:szCs w:val="24"/>
               </w:rPr>
-              <w:t>Attendance Tracker</w:t>
+              <w:t>.</w:t>
             </w:r>
           </w:p>
         </w:tc>
         <w:tc>
           <w:tcPr>
-            <w:tcW w:w="2757" w:type="dxa"/>
-            <w:shd w:val="clear" w:color="auto" w:fill="E2EFD9" w:themeFill="accent6" w:themeFillTint="33"/>
-          </w:tcPr>
-          <w:p>
-            <w:pPr>
-              <w:pStyle w:val="Heading2"/>
-              <w:contextualSpacing/>
-              <w:jc w:val="center"/>
-              <w:outlineLvl w:val="1"/>
-              <w:rPr>
-                <w:color w:val="auto"/>
-              </w:rPr>
-            </w:pPr>
-            <w:r>
-              <w:rPr>
-                <w:color w:val="auto"/>
-              </w:rPr>
-              <w:t>USERNAME</w:t>
-            </w:r>
-          </w:p>
-        </w:tc>
-      </w:tr>
-      <w:tr>
-        <w:trPr>
-          <w:trHeight w:val="900"/>
-        </w:trPr>
-        <w:tc>
-          <w:tcPr>
-            <w:tcW w:w="6983" w:type="dxa"/>
-            <w:vMerge w:val="restart"/>
-          </w:tcPr>
-          <w:p>
-            <w:pPr>
-              <w:contextualSpacing/>
-            </w:pPr>
-            <w:r>
-              <w:t>Note: you are responsible for logging your attendance.</w:t>
-            </w:r>
-            <w:r>
-              <w:br/>
-              <w:t>We recommend writing down your attendance in case of issues.</w:t>
-            </w:r>
-          </w:p>
-          <w:p>
-            <w:pPr>
-              <w:contextualSpacing/>
-            </w:pPr>
-            <w:r>
-              <w:t>Click on the start button. </w:t>
-            </w:r>
-          </w:p>
-          <w:p>
-            <w:pPr>
-              <w:pStyle w:val="URL"/>
-            </w:pPr>
-            <w:r>
-              <w:rPr>
-                <w:color w:val="auto"/>
-              </w:rPr>
-              <w:t>Type</w:t>
-            </w:r>
-            <w:r>
-              <w:t> </w:t>
-            </w:r>
-            <w:r>
-              <w:t>s.aolccbc.com/</w:t>
-            </w:r>
-            <w:proofErr w:type="spellStart"/>
-            <w:r>
-              <w:t>att</w:t>
-            </w:r>
-            <w:proofErr w:type="spellEnd"/>
-            <w:r>
-              <w:t> </w:t>
-            </w:r>
-            <w:r>
-              <w:rPr>
-                <w:color w:val="auto"/>
-              </w:rPr>
-              <w:t>and hit Enter</w:t>
-            </w:r>
-          </w:p>
-          <w:p>
-            <w:pPr>
-              <w:contextualSpacing/>
-            </w:pPr>
-            <w:r>
-              <w:t>On the attendance tracker page, enter your username and password and hit Enter</w:t>
-            </w:r>
-            <w:r>
-              <w:t xml:space="preserve"> </w:t>
-            </w:r>
-          </w:p>
-          <w:p>
-            <w:pPr>
-              <w:contextualSpacing/>
-            </w:pPr>
-            <w:r>
-              <w:t>In the Dropdown list, select the course you are working on and click "Sign In".</w:t>
-            </w:r>
-            <w:r>
-              <w:br/>
-              <w:t>NOTE: To sign out, follow steps 1-5, but click "Sign Out" instead</w:t>
-            </w:r>
-          </w:p>
-          <w:p>
-            <w:r>
-              <w:t xml:space="preserve">Close this tab by clicking the </w:t>
-            </w:r>
-            <w:r>
-              <w:rPr>
-                <w:rFonts w:ascii="Segoe UI Emoji" w:hAnsi="Segoe UI Emoji" w:cs="Segoe UI Emoji"/>
-              </w:rPr>
-              <w:t>✖</w:t>
-            </w:r>
-            <w:r>
-              <w:t xml:space="preserve"> or using the keyboard shortcut</w:t>
-            </w:r>
-            <w:r>
-              <w:t xml:space="preserve"> </w:t>
-            </w:r>
-            <w:r>
-              <w:rPr>
-                <w:rFonts w:ascii="Keys" w:hAnsi="Keys"/>
-              </w:rPr>
-              <w:t>c</w:t>
-            </w:r>
-            <w:r>
-              <w:t xml:space="preserve"> + </w:t>
-            </w:r>
-            <w:r>
-              <w:rPr>
-                <w:rFonts w:ascii="Keys" w:hAnsi="Keys"/>
-              </w:rPr>
-              <w:t>W</w:t>
-            </w:r>
-          </w:p>
-        </w:tc>
-        <w:tc>
-          <w:tcPr>
-            <w:tcW w:w="2757" w:type="dxa"/>
-          </w:tcPr>
-          <w:p>
-            <w:pPr>
-              <w:pStyle w:val="Heading2"/>
-              <w:contextualSpacing/>
-              <w:jc w:val="center"/>
-              <w:outlineLvl w:val="1"/>
-            </w:pPr>
-          </w:p>
-        </w:tc>
-      </w:tr>
-      <w:tr>
-        <w:trPr>
-          <w:trHeight w:val="360"/>
-        </w:trPr>
-        <w:tc>
-          <w:tcPr>
-            <w:tcW w:w="6983" w:type="dxa"/>
-            <w:vMerge/>
-          </w:tcPr>
-          <w:p>
-            <w:pPr>
-              <w:contextualSpacing/>
-            </w:pPr>
-          </w:p>
-        </w:tc>
-        <w:tc>
-          <w:tcPr>
-            <w:tcW w:w="2757" w:type="dxa"/>
-            <w:shd w:val="clear" w:color="auto" w:fill="E2EFD9" w:themeFill="accent6" w:themeFillTint="33"/>
-          </w:tcPr>
-          <w:p>
-            <w:pPr>
-              <w:pStyle w:val="Heading2"/>
-              <w:contextualSpacing/>
-              <w:jc w:val="center"/>
-              <w:outlineLvl w:val="1"/>
-            </w:pPr>
-            <w:r>
-              <w:rPr>
-                <w:color w:val="auto"/>
-              </w:rPr>
-              <w:t>PASSWORD</w:t>
-            </w:r>
-          </w:p>
-        </w:tc>
-      </w:tr>
-      <w:tr>
-        <w:trPr>
-          <w:trHeight w:val="900"/>
-        </w:trPr>
-        <w:tc>
-          <w:tcPr>
-            <w:tcW w:w="6983" w:type="dxa"/>
-            <w:vMerge/>
-          </w:tcPr>
-          <w:p>
-            <w:pPr>
-              <w:contextualSpacing/>
-            </w:pPr>
-          </w:p>
-        </w:tc>
-        <w:tc>
-          <w:tcPr>
-            <w:tcW w:w="2757" w:type="dxa"/>
-          </w:tcPr>
-          <w:p>
-            <w:pPr>
-              <w:pStyle w:val="Heading2"/>
-              <w:contextualSpacing/>
-              <w:jc w:val="center"/>
-              <w:outlineLvl w:val="1"/>
-            </w:pPr>
-          </w:p>
-        </w:tc>
-      </w:tr>
-      <w:tr>
-        <w:trPr>
-          <w:trHeight w:val="485"/>
-        </w:trPr>
-        <w:tc>
-          <w:tcPr>
-            <w:tcW w:w="6983" w:type="dxa"/>
-            <w:shd w:val="clear" w:color="auto" w:fill="E2EFD9" w:themeFill="accent6" w:themeFillTint="33"/>
+            <w:tcW w:w="1419" w:type="dxa"/>
           </w:tcPr>
           <w:p>
             <w:pPr>
               <w:pStyle w:val="Heading2"/>
               <w:contextualSpacing/>
               <w:outlineLvl w:val="1"/>
+              <w:cnfStyle w:val="000000000000" w:firstRow="0" w:lastRow="0" w:firstColumn="0" w:lastColumn="0" w:oddVBand="0" w:evenVBand="0" w:oddHBand="0" w:evenHBand="0" w:firstRowFirstColumn="0" w:firstRowLastColumn="0" w:lastRowFirstColumn="0" w:lastRowLastColumn="0"/>
               <w:rPr>
                 <w:color w:val="auto"/>
+                <w:sz w:val="24"/>
+                <w:szCs w:val="24"/>
               </w:rPr>
             </w:pPr>
             <w:r>
               <w:rPr>
                 <w:color w:val="auto"/>
+                <w:sz w:val="24"/>
+                <w:szCs w:val="24"/>
               </w:rPr>
-              <w:t>Online Course Access (myAOLCC)</w:t>
+              <w:t>LastName</w:t>
             </w:r>
           </w:p>
         </w:tc>
         <w:tc>
           <w:tcPr>
-            <w:tcW w:w="2757" w:type="dxa"/>
-            <w:shd w:val="clear" w:color="auto" w:fill="E2EFD9" w:themeFill="accent6" w:themeFillTint="33"/>
+            <w:tcW w:w="1841" w:type="dxa"/>
           </w:tcPr>
           <w:p>
             <w:pPr>
               <w:pStyle w:val="Heading2"/>
               <w:contextualSpacing/>
-              <w:jc w:val="center"/>
               <w:outlineLvl w:val="1"/>
+              <w:cnfStyle w:val="000000000000" w:firstRow="0" w:lastRow="0" w:firstColumn="0" w:lastColumn="0" w:oddVBand="0" w:evenVBand="0" w:oddHBand="0" w:evenHBand="0" w:firstRowFirstColumn="0" w:firstRowLastColumn="0" w:lastRowFirstColumn="0" w:lastRowLastColumn="0"/>
               <w:rPr>
                 <w:color w:val="auto"/>
+                <w:sz w:val="24"/>
+                <w:szCs w:val="24"/>
               </w:rPr>
             </w:pPr>
             <w:r>
               <w:rPr>
                 <w:color w:val="auto"/>
+                <w:sz w:val="24"/>
+                <w:szCs w:val="24"/>
               </w:rPr>
-              <w:t>USERNAME</w:t>
-            </w:r>
-          </w:p>
-        </w:tc>
-      </w:tr>
-      <w:tr>
-        <w:trPr>
-          <w:trHeight w:val="895"/>
-        </w:trPr>
-        <w:tc>
-          <w:tcPr>
-            <w:tcW w:w="6983" w:type="dxa"/>
-            <w:vMerge w:val="restart"/>
-          </w:tcPr>
-          <w:p>
-            <w:r>
-              <w:t>Click on the start button. </w:t>
-            </w:r>
-          </w:p>
-          <w:p>
-            <w:pPr>
-              <w:pStyle w:val="URL"/>
-              <w:rPr>
-                <w:color w:val="auto"/>
-              </w:rPr>
-            </w:pPr>
-            <w:r>
-              <w:rPr>
-                <w:rFonts w:asciiTheme="minorHAnsi" w:hAnsiTheme="minorHAnsi" w:cstheme="minorHAnsi"/>
-                <w:color w:val="auto"/>
-              </w:rPr>
-              <w:t>Type</w:t>
-            </w:r>
-            <w:r>
-              <w:rPr>
-                <w:color w:val="auto"/>
-              </w:rPr>
-              <w:t> </w:t>
-            </w:r>
-            <w:r>
-              <w:t>my.aolcc.ca </w:t>
-            </w:r>
-            <w:r>
-              <w:rPr>
-                <w:rFonts w:asciiTheme="minorHAnsi" w:hAnsiTheme="minorHAnsi" w:cstheme="minorHAnsi"/>
-                <w:color w:val="auto"/>
-              </w:rPr>
-              <w:t>and hit Enter</w:t>
-            </w:r>
-          </w:p>
-          <w:p>
-            <w:r>
-              <w:t>Log in using your Learning Hub Credentials and hit Enter</w:t>
-            </w:r>
-          </w:p>
-          <w:p>
-            <w:r>
-              <w:t>If prompted, save your username and password to make logging into the learning hub quicker.</w:t>
-            </w:r>
-          </w:p>
-          <w:p>
-            <w:r>
-              <w:t>If a course was just activated for you, you will see a notification at the top of the page.</w:t>
-            </w:r>
-            <w:r>
-              <w:br/>
-              <w:t>Please click "ACCEPT".</w:t>
-            </w:r>
-            <w:r>
-              <w:br/>
-              <w:t>NOTE: If you "DECLINE" a course, there will be a delay in getting the course added to your account. Please contact your facilitator if you do this.</w:t>
+              <w:t>@aolccbc.com</w:t>
             </w:r>
           </w:p>
         </w:tc>
         <w:tc>
           <w:tcPr>
-            <w:tcW w:w="2757" w:type="dxa"/>
+            <w:tcW w:w="1706" w:type="dxa"/>
           </w:tcPr>
           <w:p>
             <w:pPr>
               <w:pStyle w:val="Heading2"/>
               <w:contextualSpacing/>
-              <w:jc w:val="center"/>
               <w:outlineLvl w:val="1"/>
-            </w:pPr>
-          </w:p>
-        </w:tc>
-      </w:tr>
-      <w:tr>
-        <w:trPr>
-          <w:trHeight w:val="333"/>
-        </w:trPr>
-        <w:tc>
-          <w:tcPr>
-            <w:tcW w:w="6983" w:type="dxa"/>
-            <w:vMerge/>
-          </w:tcPr>
-          <w:p/>
-        </w:tc>
-        <w:tc>
-          <w:tcPr>
-            <w:tcW w:w="2757" w:type="dxa"/>
-            <w:shd w:val="clear" w:color="auto" w:fill="E2EFD9" w:themeFill="accent6" w:themeFillTint="33"/>
-          </w:tcPr>
-          <w:p>
-            <w:pPr>
-              <w:pStyle w:val="Heading2"/>
-              <w:contextualSpacing/>
-              <w:jc w:val="center"/>
-              <w:outlineLvl w:val="1"/>
+              <w:cnfStyle w:val="000000000000" w:firstRow="0" w:lastRow="0" w:firstColumn="0" w:lastColumn="0" w:oddVBand="0" w:evenVBand="0" w:oddHBand="0" w:evenHBand="0" w:firstRowFirstColumn="0" w:firstRowLastColumn="0" w:lastRowFirstColumn="0" w:lastRowLastColumn="0"/>
+              <w:rPr>
+                <w:color w:val="auto"/>
+                <w:sz w:val="24"/>
+                <w:szCs w:val="24"/>
+              </w:rPr>
             </w:pPr>
             <w:r>
               <w:rPr>
                 <w:color w:val="auto"/>
+                <w:sz w:val="24"/>
+                <w:szCs w:val="24"/>
               </w:rPr>
-              <w:t>PASSWORD</w:t>
+              <w:t>First#####</w:t>
             </w:r>
-          </w:p>
-        </w:tc>
-      </w:tr>
-      <w:tr>
-        <w:trPr>
-          <w:trHeight w:val="895"/>
-        </w:trPr>
-        <w:tc>
-          <w:tcPr>
-            <w:tcW w:w="6983" w:type="dxa"/>
-            <w:vMerge/>
-          </w:tcPr>
-          <w:p/>
-        </w:tc>
-        <w:tc>
-          <w:tcPr>
-            <w:tcW w:w="2757" w:type="dxa"/>
-          </w:tcPr>
-          <w:p>
-            <w:pPr>
-              <w:pStyle w:val="Heading2"/>
-              <w:contextualSpacing/>
-              <w:jc w:val="center"/>
-              <w:outlineLvl w:val="1"/>
-            </w:pPr>
           </w:p>
         </w:tc>
       </w:tr>
@@ -748,8 +1066,8 @@
         </w:trPr>
         <w:tc>
           <w:tcPr>
-            <w:tcW w:w="6983" w:type="dxa"/>
-            <w:shd w:val="clear" w:color="auto" w:fill="E2EFD9" w:themeFill="accent6" w:themeFillTint="33"/>
+            <w:cnfStyle w:val="001000000000" w:firstRow="0" w:lastRow="0" w:firstColumn="1" w:lastColumn="0" w:oddVBand="0" w:evenVBand="0" w:oddHBand="0" w:evenHBand="0" w:firstRowFirstColumn="0" w:firstRowLastColumn="0" w:lastRowFirstColumn="0" w:lastRowLastColumn="0"/>
+            <w:tcW w:w="2551" w:type="dxa"/>
           </w:tcPr>
           <w:p>
             <w:pPr>
@@ -758,150 +1076,294 @@
               <w:outlineLvl w:val="1"/>
               <w:rPr>
                 <w:color w:val="auto"/>
+                <w:sz w:val="24"/>
+                <w:szCs w:val="24"/>
               </w:rPr>
             </w:pPr>
             <w:r>
               <w:rPr>
                 <w:color w:val="auto"/>
+                <w:sz w:val="24"/>
+                <w:szCs w:val="24"/>
               </w:rPr>
-              <w:t>Typing Trainer</w:t>
+              <w:t xml:space="preserve">ATTENDANCE TRACKER </w:t>
             </w:r>
           </w:p>
         </w:tc>
         <w:tc>
           <w:tcPr>
-            <w:tcW w:w="2757" w:type="dxa"/>
-            <w:shd w:val="clear" w:color="auto" w:fill="E2EFD9" w:themeFill="accent6" w:themeFillTint="33"/>
+            <w:tcW w:w="2125" w:type="dxa"/>
           </w:tcPr>
           <w:p>
             <w:pPr>
               <w:pStyle w:val="Heading2"/>
               <w:contextualSpacing/>
-              <w:jc w:val="center"/>
+              <w:jc w:val="right"/>
               <w:outlineLvl w:val="1"/>
+              <w:cnfStyle w:val="000000000000" w:firstRow="0" w:lastRow="0" w:firstColumn="0" w:lastColumn="0" w:oddVBand="0" w:evenVBand="0" w:oddHBand="0" w:evenHBand="0" w:firstRowFirstColumn="0" w:firstRowLastColumn="0" w:lastRowFirstColumn="0" w:lastRowLastColumn="0"/>
               <w:rPr>
                 <w:color w:val="auto"/>
+                <w:sz w:val="24"/>
+                <w:szCs w:val="24"/>
               </w:rPr>
             </w:pPr>
             <w:r>
               <w:rPr>
                 <w:color w:val="auto"/>
+                <w:sz w:val="24"/>
+                <w:szCs w:val="24"/>
               </w:rPr>
-              <w:t>USERNAME</w:t>
+              <w:t>FirstName</w:t>
+            </w:r>
+          </w:p>
+        </w:tc>
+        <w:tc>
+          <w:tcPr>
+            <w:tcW w:w="139" w:type="dxa"/>
+          </w:tcPr>
+          <w:p>
+            <w:pPr>
+              <w:pStyle w:val="Heading2"/>
+              <w:contextualSpacing/>
+              <w:outlineLvl w:val="1"/>
+              <w:cnfStyle w:val="000000000000" w:firstRow="0" w:lastRow="0" w:firstColumn="0" w:lastColumn="0" w:oddVBand="0" w:evenVBand="0" w:oddHBand="0" w:evenHBand="0" w:firstRowFirstColumn="0" w:firstRowLastColumn="0" w:lastRowFirstColumn="0" w:lastRowLastColumn="0"/>
+              <w:rPr>
+                <w:color w:val="auto"/>
+                <w:sz w:val="24"/>
+                <w:szCs w:val="24"/>
+              </w:rPr>
+            </w:pPr>
+            <w:r>
+              <w:rPr>
+                <w:color w:val="auto"/>
+                <w:sz w:val="24"/>
+                <w:szCs w:val="24"/>
+              </w:rPr>
+              <w:t>.</w:t>
+            </w:r>
+          </w:p>
+        </w:tc>
+        <w:tc>
+          <w:tcPr>
+            <w:tcW w:w="3260" w:type="dxa"/>
+            <w:gridSpan w:val="2"/>
+          </w:tcPr>
+          <w:p>
+            <w:pPr>
+              <w:pStyle w:val="Heading2"/>
+              <w:contextualSpacing/>
+              <w:outlineLvl w:val="1"/>
+              <w:cnfStyle w:val="000000000000" w:firstRow="0" w:lastRow="0" w:firstColumn="0" w:lastColumn="0" w:oddVBand="0" w:evenVBand="0" w:oddHBand="0" w:evenHBand="0" w:firstRowFirstColumn="0" w:firstRowLastColumn="0" w:lastRowFirstColumn="0" w:lastRowLastColumn="0"/>
+              <w:rPr>
+                <w:color w:val="auto"/>
+                <w:sz w:val="24"/>
+                <w:szCs w:val="24"/>
+              </w:rPr>
+            </w:pPr>
+            <w:r>
+              <w:rPr>
+                <w:color w:val="auto"/>
+                <w:sz w:val="24"/>
+                <w:szCs w:val="24"/>
+              </w:rPr>
+              <w:t>LastName</w:t>
+            </w:r>
+          </w:p>
+        </w:tc>
+        <w:tc>
+          <w:tcPr>
+            <w:tcW w:w="1706" w:type="dxa"/>
+          </w:tcPr>
+          <w:p>
+            <w:pPr>
+              <w:pStyle w:val="Heading2"/>
+              <w:contextualSpacing/>
+              <w:outlineLvl w:val="1"/>
+              <w:cnfStyle w:val="000000000000" w:firstRow="0" w:lastRow="0" w:firstColumn="0" w:lastColumn="0" w:oddVBand="0" w:evenVBand="0" w:oddHBand="0" w:evenHBand="0" w:firstRowFirstColumn="0" w:firstRowLastColumn="0" w:lastRowFirstColumn="0" w:lastRowLastColumn="0"/>
+              <w:rPr>
+                <w:color w:val="auto"/>
+                <w:sz w:val="24"/>
+                <w:szCs w:val="24"/>
+              </w:rPr>
+            </w:pPr>
+            <w:r>
+              <w:rPr>
+                <w:color w:val="auto"/>
+                <w:sz w:val="24"/>
+                <w:szCs w:val="24"/>
+              </w:rPr>
+              <w:t>First#####</w:t>
             </w:r>
           </w:p>
         </w:tc>
       </w:tr>
       <w:tr>
         <w:trPr>
-          <w:trHeight w:val="450"/>
+          <w:trHeight w:val="445"/>
         </w:trPr>
         <w:tc>
           <w:tcPr>
-            <w:tcW w:w="6983" w:type="dxa"/>
-            <w:vMerge w:val="restart"/>
+            <w:cnfStyle w:val="001000000000" w:firstRow="0" w:lastRow="0" w:firstColumn="1" w:lastColumn="0" w:oddVBand="0" w:evenVBand="0" w:oddHBand="0" w:evenHBand="0" w:firstRowFirstColumn="0" w:firstRowLastColumn="0" w:lastRowFirstColumn="0" w:lastRowLastColumn="0"/>
+            <w:tcW w:w="2551" w:type="dxa"/>
           </w:tcPr>
           <w:p>
             <w:pPr>
+              <w:pStyle w:val="Heading2"/>
               <w:contextualSpacing/>
+              <w:outlineLvl w:val="1"/>
+              <w:rPr>
+                <w:color w:val="auto"/>
+                <w:sz w:val="24"/>
+                <w:szCs w:val="24"/>
+              </w:rPr>
             </w:pPr>
             <w:r>
-              <w:t>Click on the start button. </w:t>
+              <w:rPr>
+                <w:color w:val="auto"/>
+                <w:sz w:val="24"/>
+                <w:szCs w:val="24"/>
+              </w:rPr>
+              <w:t>myAOLCC</w:t>
             </w:r>
-          </w:p>
-          <w:p>
-            <w:pPr>
-              <w:contextualSpacing/>
-            </w:pPr>
             <w:r>
-              <w:t>If you are at the campus, click on "Connect to Typing Trainer" - Otherwise, click on "Typing Trainer"</w:t>
-            </w:r>
-          </w:p>
-          <w:p>
-            <w:pPr>
-              <w:contextualSpacing/>
-            </w:pPr>
-            <w:r>
-              <w:t>NOTE: When working from home, Typing Trainer needs to be setup by the campus. Please call us.</w:t>
+              <w:rPr>
+                <w:color w:val="auto"/>
+                <w:sz w:val="22"/>
+                <w:szCs w:val="22"/>
+              </w:rPr>
+              <w:t xml:space="preserve"> (Learning Hub)</w:t>
             </w:r>
           </w:p>
         </w:tc>
         <w:tc>
           <w:tcPr>
-            <w:tcW w:w="2757" w:type="dxa"/>
+            <w:tcW w:w="2125" w:type="dxa"/>
           </w:tcPr>
           <w:p>
             <w:pPr>
               <w:pStyle w:val="Heading2"/>
               <w:contextualSpacing/>
-              <w:jc w:val="center"/>
+              <w:jc w:val="right"/>
               <w:outlineLvl w:val="1"/>
+              <w:cnfStyle w:val="000000000000" w:firstRow="0" w:lastRow="0" w:firstColumn="0" w:lastColumn="0" w:oddVBand="0" w:evenVBand="0" w:oddHBand="0" w:evenHBand="0" w:firstRowFirstColumn="0" w:firstRowLastColumn="0" w:lastRowFirstColumn="0" w:lastRowLastColumn="0"/>
+              <w:rPr>
+                <w:color w:val="auto"/>
+                <w:sz w:val="24"/>
+                <w:szCs w:val="24"/>
+              </w:rPr>
             </w:pPr>
-          </w:p>
-        </w:tc>
-      </w:tr>
-      <w:tr>
-        <w:trPr>
-          <w:trHeight w:val="450"/>
-        </w:trPr>
-        <w:tc>
-          <w:tcPr>
-            <w:tcW w:w="6983" w:type="dxa"/>
-            <w:vMerge/>
-          </w:tcPr>
-          <w:p>
-            <w:pPr>
-              <w:contextualSpacing/>
-            </w:pPr>
+            <w:r>
+              <w:rPr>
+                <w:color w:val="auto"/>
+                <w:sz w:val="24"/>
+                <w:szCs w:val="24"/>
+              </w:rPr>
+              <w:t>FirstName</w:t>
+            </w:r>
           </w:p>
         </w:tc>
         <w:tc>
           <w:tcPr>
-            <w:tcW w:w="2757" w:type="dxa"/>
-            <w:shd w:val="clear" w:color="auto" w:fill="E2EFD9" w:themeFill="accent6" w:themeFillTint="33"/>
+            <w:tcW w:w="139" w:type="dxa"/>
           </w:tcPr>
           <w:p>
             <w:pPr>
               <w:pStyle w:val="Heading2"/>
               <w:contextualSpacing/>
-              <w:jc w:val="center"/>
               <w:outlineLvl w:val="1"/>
+              <w:cnfStyle w:val="000000000000" w:firstRow="0" w:lastRow="0" w:firstColumn="0" w:lastColumn="0" w:oddVBand="0" w:evenVBand="0" w:oddHBand="0" w:evenHBand="0" w:firstRowFirstColumn="0" w:firstRowLastColumn="0" w:lastRowFirstColumn="0" w:lastRowLastColumn="0"/>
+              <w:rPr>
+                <w:color w:val="auto"/>
+                <w:sz w:val="24"/>
+                <w:szCs w:val="24"/>
+              </w:rPr>
             </w:pPr>
             <w:r>
               <w:rPr>
                 <w:color w:val="auto"/>
+                <w:sz w:val="24"/>
+                <w:szCs w:val="24"/>
               </w:rPr>
-              <w:t>PASSWORD</w:t>
+              <w:t>.</w:t>
             </w:r>
-          </w:p>
-        </w:tc>
-      </w:tr>
-      <w:tr>
-        <w:trPr>
-          <w:trHeight w:val="450"/>
-        </w:trPr>
-        <w:tc>
-          <w:tcPr>
-            <w:tcW w:w="6983" w:type="dxa"/>
-            <w:vMerge/>
-          </w:tcPr>
-          <w:p>
-            <w:pPr>
-              <w:contextualSpacing/>
-            </w:pPr>
           </w:p>
         </w:tc>
         <w:tc>
           <w:tcPr>
-            <w:tcW w:w="2757" w:type="dxa"/>
+            <w:tcW w:w="1419" w:type="dxa"/>
           </w:tcPr>
           <w:p>
             <w:pPr>
               <w:pStyle w:val="Heading2"/>
               <w:contextualSpacing/>
-              <w:jc w:val="center"/>
               <w:outlineLvl w:val="1"/>
+              <w:cnfStyle w:val="000000000000" w:firstRow="0" w:lastRow="0" w:firstColumn="0" w:lastColumn="0" w:oddVBand="0" w:evenVBand="0" w:oddHBand="0" w:evenHBand="0" w:firstRowFirstColumn="0" w:firstRowLastColumn="0" w:lastRowFirstColumn="0" w:lastRowLastColumn="0"/>
+              <w:rPr>
+                <w:color w:val="auto"/>
+                <w:sz w:val="24"/>
+                <w:szCs w:val="24"/>
+              </w:rPr>
             </w:pPr>
+            <w:r>
+              <w:rPr>
+                <w:color w:val="auto"/>
+                <w:sz w:val="24"/>
+                <w:szCs w:val="24"/>
+              </w:rPr>
+              <w:t>LastName</w:t>
+            </w:r>
+          </w:p>
+        </w:tc>
+        <w:tc>
+          <w:tcPr>
+            <w:tcW w:w="1841" w:type="dxa"/>
+          </w:tcPr>
+          <w:p>
+            <w:pPr>
+              <w:pStyle w:val="Heading2"/>
+              <w:contextualSpacing/>
+              <w:outlineLvl w:val="1"/>
+              <w:cnfStyle w:val="000000000000" w:firstRow="0" w:lastRow="0" w:firstColumn="0" w:lastColumn="0" w:oddVBand="0" w:evenVBand="0" w:oddHBand="0" w:evenHBand="0" w:firstRowFirstColumn="0" w:firstRowLastColumn="0" w:lastRowFirstColumn="0" w:lastRowLastColumn="0"/>
+              <w:rPr>
+                <w:color w:val="auto"/>
+                <w:sz w:val="24"/>
+                <w:szCs w:val="24"/>
+              </w:rPr>
+            </w:pPr>
+            <w:r>
+              <w:rPr>
+                <w:color w:val="auto"/>
+                <w:sz w:val="24"/>
+                <w:szCs w:val="24"/>
+              </w:rPr>
+              <w:t>@my-aolcc.com</w:t>
+            </w:r>
+          </w:p>
+        </w:tc>
+        <w:tc>
+          <w:tcPr>
+            <w:tcW w:w="1706" w:type="dxa"/>
+          </w:tcPr>
+          <w:p>
+            <w:pPr>
+              <w:pStyle w:val="Heading2"/>
+              <w:contextualSpacing/>
+              <w:outlineLvl w:val="1"/>
+              <w:cnfStyle w:val="000000000000" w:firstRow="0" w:lastRow="0" w:firstColumn="0" w:lastColumn="0" w:oddVBand="0" w:evenVBand="0" w:oddHBand="0" w:evenHBand="0" w:firstRowFirstColumn="0" w:firstRowLastColumn="0" w:lastRowFirstColumn="0" w:lastRowLastColumn="0"/>
+              <w:rPr>
+                <w:color w:val="auto"/>
+                <w:sz w:val="24"/>
+                <w:szCs w:val="24"/>
+              </w:rPr>
+            </w:pPr>
+            <w:r>
+              <w:rPr>
+                <w:color w:val="auto"/>
+                <w:sz w:val="24"/>
+                <w:szCs w:val="24"/>
+              </w:rPr>
+              <w:t>First#####</w:t>
+            </w:r>
           </w:p>
         </w:tc>
       </w:tr>
@@ -912,8 +1374,8 @@
       </w:pPr>
     </w:p>
     <w:sectPr>
-      <w:headerReference w:type="default" r:id="rId11"/>
-      <w:footerReference w:type="default" r:id="rId12"/>
+      <w:headerReference w:type="default" r:id="rId13"/>
+      <w:footerReference w:type="default" r:id="rId14"/>
       <w:type w:val="continuous"/>
       <w:pgSz w:w="11900" w:h="16840"/>
       <w:pgMar w:top="1440" w:right="1080" w:bottom="1440" w:left="1080" w:header="450" w:footer="720" w:gutter="0"/>
@@ -957,7 +1419,13 @@
       <w:jc w:val="center"/>
     </w:pPr>
     <w:r>
-      <w:t xml:space="preserve">Password Sheet v3 – Updated </w:t>
+      <w:t>Password Sheet v</w:t>
+    </w:r>
+    <w:r>
+      <w:t>4</w:t>
+    </w:r>
+    <w:r>
+      <w:t xml:space="preserve"> – Updated </w:t>
     </w:r>
     <w:r>
       <w:fldChar w:fldCharType="begin"/>
@@ -972,11 +1440,43 @@
       <w:rPr>
         <w:noProof/>
       </w:rPr>
-      <w:t>October 13, 2022</w:t>
+      <w:t>February 15, 2023</w:t>
     </w:r>
     <w:r>
       <w:fldChar w:fldCharType="end"/>
     </w:r>
+    <w:r>
+      <w:t xml:space="preserve"> – Page </w:t>
+    </w:r>
+    <w:r>
+      <w:fldChar w:fldCharType="begin"/>
+    </w:r>
+    <w:r>
+      <w:instrText xml:space="preserve"> PAGE  \* Arabic  \* MERGEFORMAT </w:instrText>
+    </w:r>
+    <w:r>
+      <w:fldChar w:fldCharType="separate"/>
+    </w:r>
+    <w:r>
+      <w:rPr>
+        <w:noProof/>
+      </w:rPr>
+      <w:t>1</w:t>
+    </w:r>
+    <w:r>
+      <w:fldChar w:fldCharType="end"/>
+    </w:r>
+    <w:r>
+      <w:t xml:space="preserve"> of </w:t>
+    </w:r>
+    <w:fldSimple w:instr=" NUMPAGES  \* Arabic  \* MERGEFORMAT ">
+      <w:r>
+        <w:rPr>
+          <w:noProof/>
+        </w:rPr>
+        <w:t>2</w:t>
+      </w:r>
+    </w:fldSimple>
   </w:p>
   <w:p>
     <w:pPr>
@@ -1075,6 +1575,350 @@
 <file path=word/numbering.xml><?xml version="1.0" encoding="utf-8"?>
 <w:numbering xmlns:wpc="http://schemas.microsoft.com/office/word/2010/wordprocessingCanvas" xmlns:cx="http://schemas.microsoft.com/office/drawing/2014/chartex" xmlns:cx1="http://schemas.microsoft.com/office/drawing/2015/9/8/chartex" xmlns:cx2="http://schemas.microsoft.com/office/drawing/2015/10/21/chartex" xmlns:cx3="http://schemas.microsoft.com/office/drawing/2016/5/9/chartex" xmlns:cx4="http://schemas.microsoft.com/office/drawing/2016/5/10/chartex" xmlns:cx5="http://schemas.microsoft.com/office/drawing/2016/5/11/chartex" xmlns:cx6="http://schemas.microsoft.com/office/drawing/2016/5/12/chartex" xmlns:cx7="http://schemas.microsoft.com/office/drawing/2016/5/13/chartex" xmlns:cx8="http://schemas.microsoft.com/office/drawing/2016/5/14/chartex" xmlns:mc="http://schemas.openxmlformats.org/markup-compatibility/2006" xmlns:aink="http://schemas.microsoft.com/office/drawing/2016/ink" xmlns:am3d="http://schemas.microsoft.com/office/drawing/2017/model3d" xmlns:o="urn:schemas-microsoft-com:office:office" xmlns:r="http://schemas.openxmlformats.org/officeDocument/2006/relationships" xmlns:m="http://schemas.openxmlformats.org/officeDocument/2006/math" xmlns:v="urn:schemas-microsoft-com:vml" xmlns:wp14="http://schemas.microsoft.com/office/word/2010/wordprocessingDrawing" xmlns:wp="http://schemas.openxmlformats.org/drawingml/2006/wordprocessingDrawing" xmlns:w10="urn:schemas-microsoft-com:office:word" xmlns:w="http://schemas.openxmlformats.org/wordprocessingml/2006/main" xmlns:w14="http://schemas.microsoft.com/office/word/2010/wordml" xmlns:w15="http://schemas.microsoft.com/office/word/2012/wordml" xmlns:w16cex="http://schemas.microsoft.com/office/word/2018/wordml/cex" xmlns:w16cid="http://schemas.microsoft.com/office/word/2016/wordml/cid" xmlns:w16="http://schemas.microsoft.com/office/word/2018/wordml" xmlns:w16sdtdh="http://schemas.microsoft.com/office/word/2020/wordml/sdtdatahash" xmlns:w16se="http://schemas.microsoft.com/office/word/2015/wordml/symex" xmlns:wpg="http://schemas.microsoft.com/office/word/2010/wordprocessingGroup" xmlns:wpi="http://schemas.microsoft.com/office/word/2010/wordprocessingInk" xmlns:wne="http://schemas.microsoft.com/office/word/2006/wordml" xmlns:wps="http://schemas.microsoft.com/office/word/2010/wordprocessingShape" mc:Ignorable="w14 w15 w16se w16cid w16 w16cex w16sdtdh wp14">
   <w:abstractNum w:abstractNumId="0" w15:restartNumberingAfterBreak="0">
+    <w:nsid w:val="00975BB2"/>
+    <w:multiLevelType w:val="hybridMultilevel"/>
+    <w:tmpl w:val="2E607084"/>
+    <w:lvl w:ilvl="0" w:tplc="0409000F">
+      <w:start w:val="1"/>
+      <w:numFmt w:val="decimal"/>
+      <w:lvlText w:val="%1."/>
+      <w:lvlJc w:val="left"/>
+      <w:pPr>
+        <w:ind w:left="720" w:hanging="360"/>
+      </w:pPr>
+    </w:lvl>
+    <w:lvl w:ilvl="1" w:tplc="04090019" w:tentative="1">
+      <w:start w:val="1"/>
+      <w:numFmt w:val="lowerLetter"/>
+      <w:lvlText w:val="%2."/>
+      <w:lvlJc w:val="left"/>
+      <w:pPr>
+        <w:ind w:left="1440" w:hanging="360"/>
+      </w:pPr>
+    </w:lvl>
+    <w:lvl w:ilvl="2" w:tplc="0409001B" w:tentative="1">
+      <w:start w:val="1"/>
+      <w:numFmt w:val="lowerRoman"/>
+      <w:lvlText w:val="%3."/>
+      <w:lvlJc w:val="right"/>
+      <w:pPr>
+        <w:ind w:left="2160" w:hanging="180"/>
+      </w:pPr>
+    </w:lvl>
+    <w:lvl w:ilvl="3" w:tplc="0409000F" w:tentative="1">
+      <w:start w:val="1"/>
+      <w:numFmt w:val="decimal"/>
+      <w:lvlText w:val="%4."/>
+      <w:lvlJc w:val="left"/>
+      <w:pPr>
+        <w:ind w:left="2880" w:hanging="360"/>
+      </w:pPr>
+    </w:lvl>
+    <w:lvl w:ilvl="4" w:tplc="04090019" w:tentative="1">
+      <w:start w:val="1"/>
+      <w:numFmt w:val="lowerLetter"/>
+      <w:lvlText w:val="%5."/>
+      <w:lvlJc w:val="left"/>
+      <w:pPr>
+        <w:ind w:left="3600" w:hanging="360"/>
+      </w:pPr>
+    </w:lvl>
+    <w:lvl w:ilvl="5" w:tplc="0409001B" w:tentative="1">
+      <w:start w:val="1"/>
+      <w:numFmt w:val="lowerRoman"/>
+      <w:lvlText w:val="%6."/>
+      <w:lvlJc w:val="right"/>
+      <w:pPr>
+        <w:ind w:left="4320" w:hanging="180"/>
+      </w:pPr>
+    </w:lvl>
+    <w:lvl w:ilvl="6" w:tplc="0409000F" w:tentative="1">
+      <w:start w:val="1"/>
+      <w:numFmt w:val="decimal"/>
+      <w:lvlText w:val="%7."/>
+      <w:lvlJc w:val="left"/>
+      <w:pPr>
+        <w:ind w:left="5040" w:hanging="360"/>
+      </w:pPr>
+    </w:lvl>
+    <w:lvl w:ilvl="7" w:tplc="04090019" w:tentative="1">
+      <w:start w:val="1"/>
+      <w:numFmt w:val="lowerLetter"/>
+      <w:lvlText w:val="%8."/>
+      <w:lvlJc w:val="left"/>
+      <w:pPr>
+        <w:ind w:left="5760" w:hanging="360"/>
+      </w:pPr>
+    </w:lvl>
+    <w:lvl w:ilvl="8" w:tplc="0409001B" w:tentative="1">
+      <w:start w:val="1"/>
+      <w:numFmt w:val="lowerRoman"/>
+      <w:lvlText w:val="%9."/>
+      <w:lvlJc w:val="right"/>
+      <w:pPr>
+        <w:ind w:left="6480" w:hanging="180"/>
+      </w:pPr>
+    </w:lvl>
+  </w:abstractNum>
+  <w:abstractNum w:abstractNumId="1" w15:restartNumberingAfterBreak="0">
+    <w:nsid w:val="04462417"/>
+    <w:multiLevelType w:val="hybridMultilevel"/>
+    <w:tmpl w:val="9892A6D2"/>
+    <w:lvl w:ilvl="0" w:tplc="0409000F">
+      <w:start w:val="1"/>
+      <w:numFmt w:val="decimal"/>
+      <w:lvlText w:val="%1."/>
+      <w:lvlJc w:val="left"/>
+      <w:pPr>
+        <w:ind w:left="720" w:hanging="360"/>
+      </w:pPr>
+    </w:lvl>
+    <w:lvl w:ilvl="1" w:tplc="04090019" w:tentative="1">
+      <w:start w:val="1"/>
+      <w:numFmt w:val="lowerLetter"/>
+      <w:lvlText w:val="%2."/>
+      <w:lvlJc w:val="left"/>
+      <w:pPr>
+        <w:ind w:left="1440" w:hanging="360"/>
+      </w:pPr>
+    </w:lvl>
+    <w:lvl w:ilvl="2" w:tplc="0409001B" w:tentative="1">
+      <w:start w:val="1"/>
+      <w:numFmt w:val="lowerRoman"/>
+      <w:lvlText w:val="%3."/>
+      <w:lvlJc w:val="right"/>
+      <w:pPr>
+        <w:ind w:left="2160" w:hanging="180"/>
+      </w:pPr>
+    </w:lvl>
+    <w:lvl w:ilvl="3" w:tplc="0409000F" w:tentative="1">
+      <w:start w:val="1"/>
+      <w:numFmt w:val="decimal"/>
+      <w:lvlText w:val="%4."/>
+      <w:lvlJc w:val="left"/>
+      <w:pPr>
+        <w:ind w:left="2880" w:hanging="360"/>
+      </w:pPr>
+    </w:lvl>
+    <w:lvl w:ilvl="4" w:tplc="04090019" w:tentative="1">
+      <w:start w:val="1"/>
+      <w:numFmt w:val="lowerLetter"/>
+      <w:lvlText w:val="%5."/>
+      <w:lvlJc w:val="left"/>
+      <w:pPr>
+        <w:ind w:left="3600" w:hanging="360"/>
+      </w:pPr>
+    </w:lvl>
+    <w:lvl w:ilvl="5" w:tplc="0409001B" w:tentative="1">
+      <w:start w:val="1"/>
+      <w:numFmt w:val="lowerRoman"/>
+      <w:lvlText w:val="%6."/>
+      <w:lvlJc w:val="right"/>
+      <w:pPr>
+        <w:ind w:left="4320" w:hanging="180"/>
+      </w:pPr>
+    </w:lvl>
+    <w:lvl w:ilvl="6" w:tplc="0409000F" w:tentative="1">
+      <w:start w:val="1"/>
+      <w:numFmt w:val="decimal"/>
+      <w:lvlText w:val="%7."/>
+      <w:lvlJc w:val="left"/>
+      <w:pPr>
+        <w:ind w:left="5040" w:hanging="360"/>
+      </w:pPr>
+    </w:lvl>
+    <w:lvl w:ilvl="7" w:tplc="04090019" w:tentative="1">
+      <w:start w:val="1"/>
+      <w:numFmt w:val="lowerLetter"/>
+      <w:lvlText w:val="%8."/>
+      <w:lvlJc w:val="left"/>
+      <w:pPr>
+        <w:ind w:left="5760" w:hanging="360"/>
+      </w:pPr>
+    </w:lvl>
+    <w:lvl w:ilvl="8" w:tplc="0409001B" w:tentative="1">
+      <w:start w:val="1"/>
+      <w:numFmt w:val="lowerRoman"/>
+      <w:lvlText w:val="%9."/>
+      <w:lvlJc w:val="right"/>
+      <w:pPr>
+        <w:ind w:left="6480" w:hanging="180"/>
+      </w:pPr>
+    </w:lvl>
+  </w:abstractNum>
+  <w:abstractNum w:abstractNumId="2" w15:restartNumberingAfterBreak="0">
+    <w:nsid w:val="06BB75D3"/>
+    <w:multiLevelType w:val="hybridMultilevel"/>
+    <w:tmpl w:val="C4DEFD54"/>
+    <w:lvl w:ilvl="0" w:tplc="0409000F">
+      <w:start w:val="1"/>
+      <w:numFmt w:val="decimal"/>
+      <w:lvlText w:val="%1."/>
+      <w:lvlJc w:val="left"/>
+      <w:pPr>
+        <w:ind w:left="720" w:hanging="360"/>
+      </w:pPr>
+    </w:lvl>
+    <w:lvl w:ilvl="1" w:tplc="04090019" w:tentative="1">
+      <w:start w:val="1"/>
+      <w:numFmt w:val="lowerLetter"/>
+      <w:lvlText w:val="%2."/>
+      <w:lvlJc w:val="left"/>
+      <w:pPr>
+        <w:ind w:left="1440" w:hanging="360"/>
+      </w:pPr>
+    </w:lvl>
+    <w:lvl w:ilvl="2" w:tplc="0409001B" w:tentative="1">
+      <w:start w:val="1"/>
+      <w:numFmt w:val="lowerRoman"/>
+      <w:lvlText w:val="%3."/>
+      <w:lvlJc w:val="right"/>
+      <w:pPr>
+        <w:ind w:left="2160" w:hanging="180"/>
+      </w:pPr>
+    </w:lvl>
+    <w:lvl w:ilvl="3" w:tplc="0409000F" w:tentative="1">
+      <w:start w:val="1"/>
+      <w:numFmt w:val="decimal"/>
+      <w:lvlText w:val="%4."/>
+      <w:lvlJc w:val="left"/>
+      <w:pPr>
+        <w:ind w:left="2880" w:hanging="360"/>
+      </w:pPr>
+    </w:lvl>
+    <w:lvl w:ilvl="4" w:tplc="04090019" w:tentative="1">
+      <w:start w:val="1"/>
+      <w:numFmt w:val="lowerLetter"/>
+      <w:lvlText w:val="%5."/>
+      <w:lvlJc w:val="left"/>
+      <w:pPr>
+        <w:ind w:left="3600" w:hanging="360"/>
+      </w:pPr>
+    </w:lvl>
+    <w:lvl w:ilvl="5" w:tplc="0409001B" w:tentative="1">
+      <w:start w:val="1"/>
+      <w:numFmt w:val="lowerRoman"/>
+      <w:lvlText w:val="%6."/>
+      <w:lvlJc w:val="right"/>
+      <w:pPr>
+        <w:ind w:left="4320" w:hanging="180"/>
+      </w:pPr>
+    </w:lvl>
+    <w:lvl w:ilvl="6" w:tplc="0409000F" w:tentative="1">
+      <w:start w:val="1"/>
+      <w:numFmt w:val="decimal"/>
+      <w:lvlText w:val="%7."/>
+      <w:lvlJc w:val="left"/>
+      <w:pPr>
+        <w:ind w:left="5040" w:hanging="360"/>
+      </w:pPr>
+    </w:lvl>
+    <w:lvl w:ilvl="7" w:tplc="04090019" w:tentative="1">
+      <w:start w:val="1"/>
+      <w:numFmt w:val="lowerLetter"/>
+      <w:lvlText w:val="%8."/>
+      <w:lvlJc w:val="left"/>
+      <w:pPr>
+        <w:ind w:left="5760" w:hanging="360"/>
+      </w:pPr>
+    </w:lvl>
+    <w:lvl w:ilvl="8" w:tplc="0409001B" w:tentative="1">
+      <w:start w:val="1"/>
+      <w:numFmt w:val="lowerRoman"/>
+      <w:lvlText w:val="%9."/>
+      <w:lvlJc w:val="right"/>
+      <w:pPr>
+        <w:ind w:left="6480" w:hanging="180"/>
+      </w:pPr>
+    </w:lvl>
+  </w:abstractNum>
+  <w:abstractNum w:abstractNumId="3" w15:restartNumberingAfterBreak="0">
+    <w:nsid w:val="0A4778CB"/>
+    <w:multiLevelType w:val="hybridMultilevel"/>
+    <w:tmpl w:val="900C99DC"/>
+    <w:lvl w:ilvl="0" w:tplc="0409000F">
+      <w:start w:val="1"/>
+      <w:numFmt w:val="decimal"/>
+      <w:lvlText w:val="%1."/>
+      <w:lvlJc w:val="left"/>
+      <w:pPr>
+        <w:ind w:left="720" w:hanging="360"/>
+      </w:pPr>
+    </w:lvl>
+    <w:lvl w:ilvl="1" w:tplc="04090019" w:tentative="1">
+      <w:start w:val="1"/>
+      <w:numFmt w:val="lowerLetter"/>
+      <w:lvlText w:val="%2."/>
+      <w:lvlJc w:val="left"/>
+      <w:pPr>
+        <w:ind w:left="1440" w:hanging="360"/>
+      </w:pPr>
+    </w:lvl>
+    <w:lvl w:ilvl="2" w:tplc="0409001B" w:tentative="1">
+      <w:start w:val="1"/>
+      <w:numFmt w:val="lowerRoman"/>
+      <w:lvlText w:val="%3."/>
+      <w:lvlJc w:val="right"/>
+      <w:pPr>
+        <w:ind w:left="2160" w:hanging="180"/>
+      </w:pPr>
+    </w:lvl>
+    <w:lvl w:ilvl="3" w:tplc="0409000F" w:tentative="1">
+      <w:start w:val="1"/>
+      <w:numFmt w:val="decimal"/>
+      <w:lvlText w:val="%4."/>
+      <w:lvlJc w:val="left"/>
+      <w:pPr>
+        <w:ind w:left="2880" w:hanging="360"/>
+      </w:pPr>
+    </w:lvl>
+    <w:lvl w:ilvl="4" w:tplc="04090019" w:tentative="1">
+      <w:start w:val="1"/>
+      <w:numFmt w:val="lowerLetter"/>
+      <w:lvlText w:val="%5."/>
+      <w:lvlJc w:val="left"/>
+      <w:pPr>
+        <w:ind w:left="3600" w:hanging="360"/>
+      </w:pPr>
+    </w:lvl>
+    <w:lvl w:ilvl="5" w:tplc="0409001B" w:tentative="1">
+      <w:start w:val="1"/>
+      <w:numFmt w:val="lowerRoman"/>
+      <w:lvlText w:val="%6."/>
+      <w:lvlJc w:val="right"/>
+      <w:pPr>
+        <w:ind w:left="4320" w:hanging="180"/>
+      </w:pPr>
+    </w:lvl>
+    <w:lvl w:ilvl="6" w:tplc="0409000F" w:tentative="1">
+      <w:start w:val="1"/>
+      <w:numFmt w:val="decimal"/>
+      <w:lvlText w:val="%7."/>
+      <w:lvlJc w:val="left"/>
+      <w:pPr>
+        <w:ind w:left="5040" w:hanging="360"/>
+      </w:pPr>
+    </w:lvl>
+    <w:lvl w:ilvl="7" w:tplc="04090019" w:tentative="1">
+      <w:start w:val="1"/>
+      <w:numFmt w:val="lowerLetter"/>
+      <w:lvlText w:val="%8."/>
+      <w:lvlJc w:val="left"/>
+      <w:pPr>
+        <w:ind w:left="5760" w:hanging="360"/>
+      </w:pPr>
+    </w:lvl>
+    <w:lvl w:ilvl="8" w:tplc="0409001B" w:tentative="1">
+      <w:start w:val="1"/>
+      <w:numFmt w:val="lowerRoman"/>
+      <w:lvlText w:val="%9."/>
+      <w:lvlJc w:val="right"/>
+      <w:pPr>
+        <w:ind w:left="6480" w:hanging="180"/>
+      </w:pPr>
+    </w:lvl>
+  </w:abstractNum>
+  <w:abstractNum w:abstractNumId="4" w15:restartNumberingAfterBreak="0">
     <w:nsid w:val="146523D9"/>
     <w:multiLevelType w:val="multilevel"/>
     <w:tmpl w:val="F0965900"/>
@@ -1187,7 +2031,93 @@
       </w:pPr>
     </w:lvl>
   </w:abstractNum>
-  <w:abstractNum w:abstractNumId="1" w15:restartNumberingAfterBreak="0">
+  <w:abstractNum w:abstractNumId="5" w15:restartNumberingAfterBreak="0">
+    <w:nsid w:val="14F07F44"/>
+    <w:multiLevelType w:val="hybridMultilevel"/>
+    <w:tmpl w:val="340E7928"/>
+    <w:lvl w:ilvl="0" w:tplc="0409000F">
+      <w:start w:val="1"/>
+      <w:numFmt w:val="decimal"/>
+      <w:lvlText w:val="%1."/>
+      <w:lvlJc w:val="left"/>
+      <w:pPr>
+        <w:ind w:left="720" w:hanging="360"/>
+      </w:pPr>
+    </w:lvl>
+    <w:lvl w:ilvl="1" w:tplc="04090019" w:tentative="1">
+      <w:start w:val="1"/>
+      <w:numFmt w:val="lowerLetter"/>
+      <w:lvlText w:val="%2."/>
+      <w:lvlJc w:val="left"/>
+      <w:pPr>
+        <w:ind w:left="1440" w:hanging="360"/>
+      </w:pPr>
+    </w:lvl>
+    <w:lvl w:ilvl="2" w:tplc="0409001B" w:tentative="1">
+      <w:start w:val="1"/>
+      <w:numFmt w:val="lowerRoman"/>
+      <w:lvlText w:val="%3."/>
+      <w:lvlJc w:val="right"/>
+      <w:pPr>
+        <w:ind w:left="2160" w:hanging="180"/>
+      </w:pPr>
+    </w:lvl>
+    <w:lvl w:ilvl="3" w:tplc="0409000F" w:tentative="1">
+      <w:start w:val="1"/>
+      <w:numFmt w:val="decimal"/>
+      <w:lvlText w:val="%4."/>
+      <w:lvlJc w:val="left"/>
+      <w:pPr>
+        <w:ind w:left="2880" w:hanging="360"/>
+      </w:pPr>
+    </w:lvl>
+    <w:lvl w:ilvl="4" w:tplc="04090019" w:tentative="1">
+      <w:start w:val="1"/>
+      <w:numFmt w:val="lowerLetter"/>
+      <w:lvlText w:val="%5."/>
+      <w:lvlJc w:val="left"/>
+      <w:pPr>
+        <w:ind w:left="3600" w:hanging="360"/>
+      </w:pPr>
+    </w:lvl>
+    <w:lvl w:ilvl="5" w:tplc="0409001B" w:tentative="1">
+      <w:start w:val="1"/>
+      <w:numFmt w:val="lowerRoman"/>
+      <w:lvlText w:val="%6."/>
+      <w:lvlJc w:val="right"/>
+      <w:pPr>
+        <w:ind w:left="4320" w:hanging="180"/>
+      </w:pPr>
+    </w:lvl>
+    <w:lvl w:ilvl="6" w:tplc="0409000F" w:tentative="1">
+      <w:start w:val="1"/>
+      <w:numFmt w:val="decimal"/>
+      <w:lvlText w:val="%7."/>
+      <w:lvlJc w:val="left"/>
+      <w:pPr>
+        <w:ind w:left="5040" w:hanging="360"/>
+      </w:pPr>
+    </w:lvl>
+    <w:lvl w:ilvl="7" w:tplc="04090019" w:tentative="1">
+      <w:start w:val="1"/>
+      <w:numFmt w:val="lowerLetter"/>
+      <w:lvlText w:val="%8."/>
+      <w:lvlJc w:val="left"/>
+      <w:pPr>
+        <w:ind w:left="5760" w:hanging="360"/>
+      </w:pPr>
+    </w:lvl>
+    <w:lvl w:ilvl="8" w:tplc="0409001B" w:tentative="1">
+      <w:start w:val="1"/>
+      <w:numFmt w:val="lowerRoman"/>
+      <w:lvlText w:val="%9."/>
+      <w:lvlJc w:val="right"/>
+      <w:pPr>
+        <w:ind w:left="6480" w:hanging="180"/>
+      </w:pPr>
+    </w:lvl>
+  </w:abstractNum>
+  <w:abstractNum w:abstractNumId="6" w15:restartNumberingAfterBreak="0">
     <w:nsid w:val="15A75D9D"/>
     <w:multiLevelType w:val="multilevel"/>
     <w:tmpl w:val="418AB872"/>
@@ -1300,7 +2230,7 @@
       </w:pPr>
     </w:lvl>
   </w:abstractNum>
-  <w:abstractNum w:abstractNumId="2" w15:restartNumberingAfterBreak="0">
+  <w:abstractNum w:abstractNumId="7" w15:restartNumberingAfterBreak="0">
     <w:nsid w:val="26F41FDC"/>
     <w:multiLevelType w:val="multilevel"/>
     <w:tmpl w:val="030C290C"/>
@@ -1413,7 +2343,265 @@
       </w:pPr>
     </w:lvl>
   </w:abstractNum>
-  <w:abstractNum w:abstractNumId="3" w15:restartNumberingAfterBreak="0">
+  <w:abstractNum w:abstractNumId="8" w15:restartNumberingAfterBreak="0">
+    <w:nsid w:val="2DB70AAA"/>
+    <w:multiLevelType w:val="hybridMultilevel"/>
+    <w:tmpl w:val="1CFEAE2C"/>
+    <w:lvl w:ilvl="0" w:tplc="0409000F">
+      <w:start w:val="1"/>
+      <w:numFmt w:val="decimal"/>
+      <w:lvlText w:val="%1."/>
+      <w:lvlJc w:val="left"/>
+      <w:pPr>
+        <w:ind w:left="720" w:hanging="360"/>
+      </w:pPr>
+    </w:lvl>
+    <w:lvl w:ilvl="1" w:tplc="04090019">
+      <w:start w:val="1"/>
+      <w:numFmt w:val="lowerLetter"/>
+      <w:lvlText w:val="%2."/>
+      <w:lvlJc w:val="left"/>
+      <w:pPr>
+        <w:ind w:left="1440" w:hanging="360"/>
+      </w:pPr>
+    </w:lvl>
+    <w:lvl w:ilvl="2" w:tplc="0409001B" w:tentative="1">
+      <w:start w:val="1"/>
+      <w:numFmt w:val="lowerRoman"/>
+      <w:lvlText w:val="%3."/>
+      <w:lvlJc w:val="right"/>
+      <w:pPr>
+        <w:ind w:left="2160" w:hanging="180"/>
+      </w:pPr>
+    </w:lvl>
+    <w:lvl w:ilvl="3" w:tplc="0409000F" w:tentative="1">
+      <w:start w:val="1"/>
+      <w:numFmt w:val="decimal"/>
+      <w:lvlText w:val="%4."/>
+      <w:lvlJc w:val="left"/>
+      <w:pPr>
+        <w:ind w:left="2880" w:hanging="360"/>
+      </w:pPr>
+    </w:lvl>
+    <w:lvl w:ilvl="4" w:tplc="04090019" w:tentative="1">
+      <w:start w:val="1"/>
+      <w:numFmt w:val="lowerLetter"/>
+      <w:lvlText w:val="%5."/>
+      <w:lvlJc w:val="left"/>
+      <w:pPr>
+        <w:ind w:left="3600" w:hanging="360"/>
+      </w:pPr>
+    </w:lvl>
+    <w:lvl w:ilvl="5" w:tplc="0409001B" w:tentative="1">
+      <w:start w:val="1"/>
+      <w:numFmt w:val="lowerRoman"/>
+      <w:lvlText w:val="%6."/>
+      <w:lvlJc w:val="right"/>
+      <w:pPr>
+        <w:ind w:left="4320" w:hanging="180"/>
+      </w:pPr>
+    </w:lvl>
+    <w:lvl w:ilvl="6" w:tplc="0409000F" w:tentative="1">
+      <w:start w:val="1"/>
+      <w:numFmt w:val="decimal"/>
+      <w:lvlText w:val="%7."/>
+      <w:lvlJc w:val="left"/>
+      <w:pPr>
+        <w:ind w:left="5040" w:hanging="360"/>
+      </w:pPr>
+    </w:lvl>
+    <w:lvl w:ilvl="7" w:tplc="04090019" w:tentative="1">
+      <w:start w:val="1"/>
+      <w:numFmt w:val="lowerLetter"/>
+      <w:lvlText w:val="%8."/>
+      <w:lvlJc w:val="left"/>
+      <w:pPr>
+        <w:ind w:left="5760" w:hanging="360"/>
+      </w:pPr>
+    </w:lvl>
+    <w:lvl w:ilvl="8" w:tplc="0409001B" w:tentative="1">
+      <w:start w:val="1"/>
+      <w:numFmt w:val="lowerRoman"/>
+      <w:lvlText w:val="%9."/>
+      <w:lvlJc w:val="right"/>
+      <w:pPr>
+        <w:ind w:left="6480" w:hanging="180"/>
+      </w:pPr>
+    </w:lvl>
+  </w:abstractNum>
+  <w:abstractNum w:abstractNumId="9" w15:restartNumberingAfterBreak="0">
+    <w:nsid w:val="38085155"/>
+    <w:multiLevelType w:val="hybridMultilevel"/>
+    <w:tmpl w:val="F5CAC7E2"/>
+    <w:lvl w:ilvl="0" w:tplc="0409000F">
+      <w:start w:val="1"/>
+      <w:numFmt w:val="decimal"/>
+      <w:lvlText w:val="%1."/>
+      <w:lvlJc w:val="left"/>
+      <w:pPr>
+        <w:ind w:left="720" w:hanging="360"/>
+      </w:pPr>
+    </w:lvl>
+    <w:lvl w:ilvl="1" w:tplc="04090019" w:tentative="1">
+      <w:start w:val="1"/>
+      <w:numFmt w:val="lowerLetter"/>
+      <w:lvlText w:val="%2."/>
+      <w:lvlJc w:val="left"/>
+      <w:pPr>
+        <w:ind w:left="1440" w:hanging="360"/>
+      </w:pPr>
+    </w:lvl>
+    <w:lvl w:ilvl="2" w:tplc="0409001B" w:tentative="1">
+      <w:start w:val="1"/>
+      <w:numFmt w:val="lowerRoman"/>
+      <w:lvlText w:val="%3."/>
+      <w:lvlJc w:val="right"/>
+      <w:pPr>
+        <w:ind w:left="2160" w:hanging="180"/>
+      </w:pPr>
+    </w:lvl>
+    <w:lvl w:ilvl="3" w:tplc="0409000F" w:tentative="1">
+      <w:start w:val="1"/>
+      <w:numFmt w:val="decimal"/>
+      <w:lvlText w:val="%4."/>
+      <w:lvlJc w:val="left"/>
+      <w:pPr>
+        <w:ind w:left="2880" w:hanging="360"/>
+      </w:pPr>
+    </w:lvl>
+    <w:lvl w:ilvl="4" w:tplc="04090019" w:tentative="1">
+      <w:start w:val="1"/>
+      <w:numFmt w:val="lowerLetter"/>
+      <w:lvlText w:val="%5."/>
+      <w:lvlJc w:val="left"/>
+      <w:pPr>
+        <w:ind w:left="3600" w:hanging="360"/>
+      </w:pPr>
+    </w:lvl>
+    <w:lvl w:ilvl="5" w:tplc="0409001B" w:tentative="1">
+      <w:start w:val="1"/>
+      <w:numFmt w:val="lowerRoman"/>
+      <w:lvlText w:val="%6."/>
+      <w:lvlJc w:val="right"/>
+      <w:pPr>
+        <w:ind w:left="4320" w:hanging="180"/>
+      </w:pPr>
+    </w:lvl>
+    <w:lvl w:ilvl="6" w:tplc="0409000F" w:tentative="1">
+      <w:start w:val="1"/>
+      <w:numFmt w:val="decimal"/>
+      <w:lvlText w:val="%7."/>
+      <w:lvlJc w:val="left"/>
+      <w:pPr>
+        <w:ind w:left="5040" w:hanging="360"/>
+      </w:pPr>
+    </w:lvl>
+    <w:lvl w:ilvl="7" w:tplc="04090019" w:tentative="1">
+      <w:start w:val="1"/>
+      <w:numFmt w:val="lowerLetter"/>
+      <w:lvlText w:val="%8."/>
+      <w:lvlJc w:val="left"/>
+      <w:pPr>
+        <w:ind w:left="5760" w:hanging="360"/>
+      </w:pPr>
+    </w:lvl>
+    <w:lvl w:ilvl="8" w:tplc="0409001B" w:tentative="1">
+      <w:start w:val="1"/>
+      <w:numFmt w:val="lowerRoman"/>
+      <w:lvlText w:val="%9."/>
+      <w:lvlJc w:val="right"/>
+      <w:pPr>
+        <w:ind w:left="6480" w:hanging="180"/>
+      </w:pPr>
+    </w:lvl>
+  </w:abstractNum>
+  <w:abstractNum w:abstractNumId="10" w15:restartNumberingAfterBreak="0">
+    <w:nsid w:val="3D9D6D0D"/>
+    <w:multiLevelType w:val="hybridMultilevel"/>
+    <w:tmpl w:val="C4DEFD54"/>
+    <w:lvl w:ilvl="0" w:tplc="0409000F">
+      <w:start w:val="1"/>
+      <w:numFmt w:val="decimal"/>
+      <w:lvlText w:val="%1."/>
+      <w:lvlJc w:val="left"/>
+      <w:pPr>
+        <w:ind w:left="720" w:hanging="360"/>
+      </w:pPr>
+    </w:lvl>
+    <w:lvl w:ilvl="1" w:tplc="04090019" w:tentative="1">
+      <w:start w:val="1"/>
+      <w:numFmt w:val="lowerLetter"/>
+      <w:lvlText w:val="%2."/>
+      <w:lvlJc w:val="left"/>
+      <w:pPr>
+        <w:ind w:left="1440" w:hanging="360"/>
+      </w:pPr>
+    </w:lvl>
+    <w:lvl w:ilvl="2" w:tplc="0409001B" w:tentative="1">
+      <w:start w:val="1"/>
+      <w:numFmt w:val="lowerRoman"/>
+      <w:lvlText w:val="%3."/>
+      <w:lvlJc w:val="right"/>
+      <w:pPr>
+        <w:ind w:left="2160" w:hanging="180"/>
+      </w:pPr>
+    </w:lvl>
+    <w:lvl w:ilvl="3" w:tplc="0409000F" w:tentative="1">
+      <w:start w:val="1"/>
+      <w:numFmt w:val="decimal"/>
+      <w:lvlText w:val="%4."/>
+      <w:lvlJc w:val="left"/>
+      <w:pPr>
+        <w:ind w:left="2880" w:hanging="360"/>
+      </w:pPr>
+    </w:lvl>
+    <w:lvl w:ilvl="4" w:tplc="04090019" w:tentative="1">
+      <w:start w:val="1"/>
+      <w:numFmt w:val="lowerLetter"/>
+      <w:lvlText w:val="%5."/>
+      <w:lvlJc w:val="left"/>
+      <w:pPr>
+        <w:ind w:left="3600" w:hanging="360"/>
+      </w:pPr>
+    </w:lvl>
+    <w:lvl w:ilvl="5" w:tplc="0409001B" w:tentative="1">
+      <w:start w:val="1"/>
+      <w:numFmt w:val="lowerRoman"/>
+      <w:lvlText w:val="%6."/>
+      <w:lvlJc w:val="right"/>
+      <w:pPr>
+        <w:ind w:left="4320" w:hanging="180"/>
+      </w:pPr>
+    </w:lvl>
+    <w:lvl w:ilvl="6" w:tplc="0409000F" w:tentative="1">
+      <w:start w:val="1"/>
+      <w:numFmt w:val="decimal"/>
+      <w:lvlText w:val="%7."/>
+      <w:lvlJc w:val="left"/>
+      <w:pPr>
+        <w:ind w:left="5040" w:hanging="360"/>
+      </w:pPr>
+    </w:lvl>
+    <w:lvl w:ilvl="7" w:tplc="04090019" w:tentative="1">
+      <w:start w:val="1"/>
+      <w:numFmt w:val="lowerLetter"/>
+      <w:lvlText w:val="%8."/>
+      <w:lvlJc w:val="left"/>
+      <w:pPr>
+        <w:ind w:left="5760" w:hanging="360"/>
+      </w:pPr>
+    </w:lvl>
+    <w:lvl w:ilvl="8" w:tplc="0409001B" w:tentative="1">
+      <w:start w:val="1"/>
+      <w:numFmt w:val="lowerRoman"/>
+      <w:lvlText w:val="%9."/>
+      <w:lvlJc w:val="right"/>
+      <w:pPr>
+        <w:ind w:left="6480" w:hanging="180"/>
+      </w:pPr>
+    </w:lvl>
+  </w:abstractNum>
+  <w:abstractNum w:abstractNumId="11" w15:restartNumberingAfterBreak="0">
     <w:nsid w:val="433A5308"/>
     <w:multiLevelType w:val="hybridMultilevel"/>
     <w:tmpl w:val="1F9C2C0A"/>
@@ -1634,7 +2822,7 @@
       </w:rPr>
     </w:lvl>
   </w:abstractNum>
-  <w:abstractNum w:abstractNumId="4" w15:restartNumberingAfterBreak="0">
+  <w:abstractNum w:abstractNumId="12" w15:restartNumberingAfterBreak="0">
     <w:nsid w:val="441C2EB3"/>
     <w:multiLevelType w:val="hybridMultilevel"/>
     <w:tmpl w:val="6A1E587A"/>
@@ -1846,7 +3034,7 @@
       </w:rPr>
     </w:lvl>
   </w:abstractNum>
-  <w:abstractNum w:abstractNumId="5" w15:restartNumberingAfterBreak="0">
+  <w:abstractNum w:abstractNumId="13" w15:restartNumberingAfterBreak="0">
     <w:nsid w:val="45D374F3"/>
     <w:multiLevelType w:val="hybridMultilevel"/>
     <w:tmpl w:val="9D0675DE"/>
@@ -2058,7 +3246,179 @@
       </w:rPr>
     </w:lvl>
   </w:abstractNum>
-  <w:abstractNum w:abstractNumId="6" w15:restartNumberingAfterBreak="0">
+  <w:abstractNum w:abstractNumId="14" w15:restartNumberingAfterBreak="0">
+    <w:nsid w:val="492A0819"/>
+    <w:multiLevelType w:val="hybridMultilevel"/>
+    <w:tmpl w:val="D41827B6"/>
+    <w:lvl w:ilvl="0" w:tplc="0409000F">
+      <w:start w:val="1"/>
+      <w:numFmt w:val="decimal"/>
+      <w:lvlText w:val="%1."/>
+      <w:lvlJc w:val="left"/>
+      <w:pPr>
+        <w:ind w:left="720" w:hanging="360"/>
+      </w:pPr>
+    </w:lvl>
+    <w:lvl w:ilvl="1" w:tplc="04090019" w:tentative="1">
+      <w:start w:val="1"/>
+      <w:numFmt w:val="lowerLetter"/>
+      <w:lvlText w:val="%2."/>
+      <w:lvlJc w:val="left"/>
+      <w:pPr>
+        <w:ind w:left="1440" w:hanging="360"/>
+      </w:pPr>
+    </w:lvl>
+    <w:lvl w:ilvl="2" w:tplc="0409001B" w:tentative="1">
+      <w:start w:val="1"/>
+      <w:numFmt w:val="lowerRoman"/>
+      <w:lvlText w:val="%3."/>
+      <w:lvlJc w:val="right"/>
+      <w:pPr>
+        <w:ind w:left="2160" w:hanging="180"/>
+      </w:pPr>
+    </w:lvl>
+    <w:lvl w:ilvl="3" w:tplc="0409000F" w:tentative="1">
+      <w:start w:val="1"/>
+      <w:numFmt w:val="decimal"/>
+      <w:lvlText w:val="%4."/>
+      <w:lvlJc w:val="left"/>
+      <w:pPr>
+        <w:ind w:left="2880" w:hanging="360"/>
+      </w:pPr>
+    </w:lvl>
+    <w:lvl w:ilvl="4" w:tplc="04090019" w:tentative="1">
+      <w:start w:val="1"/>
+      <w:numFmt w:val="lowerLetter"/>
+      <w:lvlText w:val="%5."/>
+      <w:lvlJc w:val="left"/>
+      <w:pPr>
+        <w:ind w:left="3600" w:hanging="360"/>
+      </w:pPr>
+    </w:lvl>
+    <w:lvl w:ilvl="5" w:tplc="0409001B" w:tentative="1">
+      <w:start w:val="1"/>
+      <w:numFmt w:val="lowerRoman"/>
+      <w:lvlText w:val="%6."/>
+      <w:lvlJc w:val="right"/>
+      <w:pPr>
+        <w:ind w:left="4320" w:hanging="180"/>
+      </w:pPr>
+    </w:lvl>
+    <w:lvl w:ilvl="6" w:tplc="0409000F" w:tentative="1">
+      <w:start w:val="1"/>
+      <w:numFmt w:val="decimal"/>
+      <w:lvlText w:val="%7."/>
+      <w:lvlJc w:val="left"/>
+      <w:pPr>
+        <w:ind w:left="5040" w:hanging="360"/>
+      </w:pPr>
+    </w:lvl>
+    <w:lvl w:ilvl="7" w:tplc="04090019" w:tentative="1">
+      <w:start w:val="1"/>
+      <w:numFmt w:val="lowerLetter"/>
+      <w:lvlText w:val="%8."/>
+      <w:lvlJc w:val="left"/>
+      <w:pPr>
+        <w:ind w:left="5760" w:hanging="360"/>
+      </w:pPr>
+    </w:lvl>
+    <w:lvl w:ilvl="8" w:tplc="0409001B" w:tentative="1">
+      <w:start w:val="1"/>
+      <w:numFmt w:val="lowerRoman"/>
+      <w:lvlText w:val="%9."/>
+      <w:lvlJc w:val="right"/>
+      <w:pPr>
+        <w:ind w:left="6480" w:hanging="180"/>
+      </w:pPr>
+    </w:lvl>
+  </w:abstractNum>
+  <w:abstractNum w:abstractNumId="15" w15:restartNumberingAfterBreak="0">
+    <w:nsid w:val="4C994B39"/>
+    <w:multiLevelType w:val="hybridMultilevel"/>
+    <w:tmpl w:val="FDEAAC78"/>
+    <w:lvl w:ilvl="0" w:tplc="0409000F">
+      <w:start w:val="1"/>
+      <w:numFmt w:val="decimal"/>
+      <w:lvlText w:val="%1."/>
+      <w:lvlJc w:val="left"/>
+      <w:pPr>
+        <w:ind w:left="720" w:hanging="360"/>
+      </w:pPr>
+    </w:lvl>
+    <w:lvl w:ilvl="1" w:tplc="04090019" w:tentative="1">
+      <w:start w:val="1"/>
+      <w:numFmt w:val="lowerLetter"/>
+      <w:lvlText w:val="%2."/>
+      <w:lvlJc w:val="left"/>
+      <w:pPr>
+        <w:ind w:left="1440" w:hanging="360"/>
+      </w:pPr>
+    </w:lvl>
+    <w:lvl w:ilvl="2" w:tplc="0409001B" w:tentative="1">
+      <w:start w:val="1"/>
+      <w:numFmt w:val="lowerRoman"/>
+      <w:lvlText w:val="%3."/>
+      <w:lvlJc w:val="right"/>
+      <w:pPr>
+        <w:ind w:left="2160" w:hanging="180"/>
+      </w:pPr>
+    </w:lvl>
+    <w:lvl w:ilvl="3" w:tplc="0409000F" w:tentative="1">
+      <w:start w:val="1"/>
+      <w:numFmt w:val="decimal"/>
+      <w:lvlText w:val="%4."/>
+      <w:lvlJc w:val="left"/>
+      <w:pPr>
+        <w:ind w:left="2880" w:hanging="360"/>
+      </w:pPr>
+    </w:lvl>
+    <w:lvl w:ilvl="4" w:tplc="04090019" w:tentative="1">
+      <w:start w:val="1"/>
+      <w:numFmt w:val="lowerLetter"/>
+      <w:lvlText w:val="%5."/>
+      <w:lvlJc w:val="left"/>
+      <w:pPr>
+        <w:ind w:left="3600" w:hanging="360"/>
+      </w:pPr>
+    </w:lvl>
+    <w:lvl w:ilvl="5" w:tplc="0409001B" w:tentative="1">
+      <w:start w:val="1"/>
+      <w:numFmt w:val="lowerRoman"/>
+      <w:lvlText w:val="%6."/>
+      <w:lvlJc w:val="right"/>
+      <w:pPr>
+        <w:ind w:left="4320" w:hanging="180"/>
+      </w:pPr>
+    </w:lvl>
+    <w:lvl w:ilvl="6" w:tplc="0409000F" w:tentative="1">
+      <w:start w:val="1"/>
+      <w:numFmt w:val="decimal"/>
+      <w:lvlText w:val="%7."/>
+      <w:lvlJc w:val="left"/>
+      <w:pPr>
+        <w:ind w:left="5040" w:hanging="360"/>
+      </w:pPr>
+    </w:lvl>
+    <w:lvl w:ilvl="7" w:tplc="04090019" w:tentative="1">
+      <w:start w:val="1"/>
+      <w:numFmt w:val="lowerLetter"/>
+      <w:lvlText w:val="%8."/>
+      <w:lvlJc w:val="left"/>
+      <w:pPr>
+        <w:ind w:left="5760" w:hanging="360"/>
+      </w:pPr>
+    </w:lvl>
+    <w:lvl w:ilvl="8" w:tplc="0409001B" w:tentative="1">
+      <w:start w:val="1"/>
+      <w:numFmt w:val="lowerRoman"/>
+      <w:lvlText w:val="%9."/>
+      <w:lvlJc w:val="right"/>
+      <w:pPr>
+        <w:ind w:left="6480" w:hanging="180"/>
+      </w:pPr>
+    </w:lvl>
+  </w:abstractNum>
+  <w:abstractNum w:abstractNumId="16" w15:restartNumberingAfterBreak="0">
     <w:nsid w:val="52A97047"/>
     <w:multiLevelType w:val="hybridMultilevel"/>
     <w:tmpl w:val="54A246D8"/>
@@ -2270,7 +3630,7 @@
       </w:rPr>
     </w:lvl>
   </w:abstractNum>
-  <w:abstractNum w:abstractNumId="7" w15:restartNumberingAfterBreak="0">
+  <w:abstractNum w:abstractNumId="17" w15:restartNumberingAfterBreak="0">
     <w:nsid w:val="5BF511E4"/>
     <w:multiLevelType w:val="hybridMultilevel"/>
     <w:tmpl w:val="269CA8B4"/>
@@ -2482,7 +3842,7 @@
       </w:rPr>
     </w:lvl>
   </w:abstractNum>
-  <w:abstractNum w:abstractNumId="8" w15:restartNumberingAfterBreak="0">
+  <w:abstractNum w:abstractNumId="18" w15:restartNumberingAfterBreak="0">
     <w:nsid w:val="61066CB7"/>
     <w:multiLevelType w:val="multilevel"/>
     <w:tmpl w:val="0188FF22"/>
@@ -2595,7 +3955,7 @@
       </w:pPr>
     </w:lvl>
   </w:abstractNum>
-  <w:abstractNum w:abstractNumId="9" w15:restartNumberingAfterBreak="0">
+  <w:abstractNum w:abstractNumId="19" w15:restartNumberingAfterBreak="0">
     <w:nsid w:val="61E27408"/>
     <w:multiLevelType w:val="hybridMultilevel"/>
     <w:tmpl w:val="5CBE3A0A"/>
@@ -2807,35 +4167,510 @@
       </w:rPr>
     </w:lvl>
   </w:abstractNum>
+  <w:abstractNum w:abstractNumId="20" w15:restartNumberingAfterBreak="0">
+    <w:nsid w:val="629713D5"/>
+    <w:multiLevelType w:val="hybridMultilevel"/>
+    <w:tmpl w:val="FDF43F2A"/>
+    <w:lvl w:ilvl="0" w:tplc="0409000F">
+      <w:start w:val="1"/>
+      <w:numFmt w:val="decimal"/>
+      <w:lvlText w:val="%1."/>
+      <w:lvlJc w:val="left"/>
+      <w:pPr>
+        <w:ind w:left="720" w:hanging="360"/>
+      </w:pPr>
+    </w:lvl>
+    <w:lvl w:ilvl="1" w:tplc="04090019" w:tentative="1">
+      <w:start w:val="1"/>
+      <w:numFmt w:val="lowerLetter"/>
+      <w:lvlText w:val="%2."/>
+      <w:lvlJc w:val="left"/>
+      <w:pPr>
+        <w:ind w:left="1440" w:hanging="360"/>
+      </w:pPr>
+    </w:lvl>
+    <w:lvl w:ilvl="2" w:tplc="0409001B" w:tentative="1">
+      <w:start w:val="1"/>
+      <w:numFmt w:val="lowerRoman"/>
+      <w:lvlText w:val="%3."/>
+      <w:lvlJc w:val="right"/>
+      <w:pPr>
+        <w:ind w:left="2160" w:hanging="180"/>
+      </w:pPr>
+    </w:lvl>
+    <w:lvl w:ilvl="3" w:tplc="0409000F" w:tentative="1">
+      <w:start w:val="1"/>
+      <w:numFmt w:val="decimal"/>
+      <w:lvlText w:val="%4."/>
+      <w:lvlJc w:val="left"/>
+      <w:pPr>
+        <w:ind w:left="2880" w:hanging="360"/>
+      </w:pPr>
+    </w:lvl>
+    <w:lvl w:ilvl="4" w:tplc="04090019" w:tentative="1">
+      <w:start w:val="1"/>
+      <w:numFmt w:val="lowerLetter"/>
+      <w:lvlText w:val="%5."/>
+      <w:lvlJc w:val="left"/>
+      <w:pPr>
+        <w:ind w:left="3600" w:hanging="360"/>
+      </w:pPr>
+    </w:lvl>
+    <w:lvl w:ilvl="5" w:tplc="0409001B" w:tentative="1">
+      <w:start w:val="1"/>
+      <w:numFmt w:val="lowerRoman"/>
+      <w:lvlText w:val="%6."/>
+      <w:lvlJc w:val="right"/>
+      <w:pPr>
+        <w:ind w:left="4320" w:hanging="180"/>
+      </w:pPr>
+    </w:lvl>
+    <w:lvl w:ilvl="6" w:tplc="0409000F" w:tentative="1">
+      <w:start w:val="1"/>
+      <w:numFmt w:val="decimal"/>
+      <w:lvlText w:val="%7."/>
+      <w:lvlJc w:val="left"/>
+      <w:pPr>
+        <w:ind w:left="5040" w:hanging="360"/>
+      </w:pPr>
+    </w:lvl>
+    <w:lvl w:ilvl="7" w:tplc="04090019" w:tentative="1">
+      <w:start w:val="1"/>
+      <w:numFmt w:val="lowerLetter"/>
+      <w:lvlText w:val="%8."/>
+      <w:lvlJc w:val="left"/>
+      <w:pPr>
+        <w:ind w:left="5760" w:hanging="360"/>
+      </w:pPr>
+    </w:lvl>
+    <w:lvl w:ilvl="8" w:tplc="0409001B" w:tentative="1">
+      <w:start w:val="1"/>
+      <w:numFmt w:val="lowerRoman"/>
+      <w:lvlText w:val="%9."/>
+      <w:lvlJc w:val="right"/>
+      <w:pPr>
+        <w:ind w:left="6480" w:hanging="180"/>
+      </w:pPr>
+    </w:lvl>
+  </w:abstractNum>
+  <w:abstractNum w:abstractNumId="21" w15:restartNumberingAfterBreak="0">
+    <w:nsid w:val="63F572EC"/>
+    <w:multiLevelType w:val="hybridMultilevel"/>
+    <w:tmpl w:val="2B6EA5BA"/>
+    <w:lvl w:ilvl="0" w:tplc="0409000F">
+      <w:start w:val="1"/>
+      <w:numFmt w:val="decimal"/>
+      <w:lvlText w:val="%1."/>
+      <w:lvlJc w:val="left"/>
+      <w:pPr>
+        <w:ind w:left="720" w:hanging="360"/>
+      </w:pPr>
+    </w:lvl>
+    <w:lvl w:ilvl="1" w:tplc="04090019" w:tentative="1">
+      <w:start w:val="1"/>
+      <w:numFmt w:val="lowerLetter"/>
+      <w:lvlText w:val="%2."/>
+      <w:lvlJc w:val="left"/>
+      <w:pPr>
+        <w:ind w:left="1440" w:hanging="360"/>
+      </w:pPr>
+    </w:lvl>
+    <w:lvl w:ilvl="2" w:tplc="0409001B" w:tentative="1">
+      <w:start w:val="1"/>
+      <w:numFmt w:val="lowerRoman"/>
+      <w:lvlText w:val="%3."/>
+      <w:lvlJc w:val="right"/>
+      <w:pPr>
+        <w:ind w:left="2160" w:hanging="180"/>
+      </w:pPr>
+    </w:lvl>
+    <w:lvl w:ilvl="3" w:tplc="0409000F" w:tentative="1">
+      <w:start w:val="1"/>
+      <w:numFmt w:val="decimal"/>
+      <w:lvlText w:val="%4."/>
+      <w:lvlJc w:val="left"/>
+      <w:pPr>
+        <w:ind w:left="2880" w:hanging="360"/>
+      </w:pPr>
+    </w:lvl>
+    <w:lvl w:ilvl="4" w:tplc="04090019" w:tentative="1">
+      <w:start w:val="1"/>
+      <w:numFmt w:val="lowerLetter"/>
+      <w:lvlText w:val="%5."/>
+      <w:lvlJc w:val="left"/>
+      <w:pPr>
+        <w:ind w:left="3600" w:hanging="360"/>
+      </w:pPr>
+    </w:lvl>
+    <w:lvl w:ilvl="5" w:tplc="0409001B" w:tentative="1">
+      <w:start w:val="1"/>
+      <w:numFmt w:val="lowerRoman"/>
+      <w:lvlText w:val="%6."/>
+      <w:lvlJc w:val="right"/>
+      <w:pPr>
+        <w:ind w:left="4320" w:hanging="180"/>
+      </w:pPr>
+    </w:lvl>
+    <w:lvl w:ilvl="6" w:tplc="0409000F" w:tentative="1">
+      <w:start w:val="1"/>
+      <w:numFmt w:val="decimal"/>
+      <w:lvlText w:val="%7."/>
+      <w:lvlJc w:val="left"/>
+      <w:pPr>
+        <w:ind w:left="5040" w:hanging="360"/>
+      </w:pPr>
+    </w:lvl>
+    <w:lvl w:ilvl="7" w:tplc="04090019" w:tentative="1">
+      <w:start w:val="1"/>
+      <w:numFmt w:val="lowerLetter"/>
+      <w:lvlText w:val="%8."/>
+      <w:lvlJc w:val="left"/>
+      <w:pPr>
+        <w:ind w:left="5760" w:hanging="360"/>
+      </w:pPr>
+    </w:lvl>
+    <w:lvl w:ilvl="8" w:tplc="0409001B" w:tentative="1">
+      <w:start w:val="1"/>
+      <w:numFmt w:val="lowerRoman"/>
+      <w:lvlText w:val="%9."/>
+      <w:lvlJc w:val="right"/>
+      <w:pPr>
+        <w:ind w:left="6480" w:hanging="180"/>
+      </w:pPr>
+    </w:lvl>
+  </w:abstractNum>
+  <w:abstractNum w:abstractNumId="22" w15:restartNumberingAfterBreak="0">
+    <w:nsid w:val="68710129"/>
+    <w:multiLevelType w:val="hybridMultilevel"/>
+    <w:tmpl w:val="5CE670B4"/>
+    <w:lvl w:ilvl="0" w:tplc="0409000F">
+      <w:start w:val="1"/>
+      <w:numFmt w:val="decimal"/>
+      <w:lvlText w:val="%1."/>
+      <w:lvlJc w:val="left"/>
+      <w:pPr>
+        <w:ind w:left="720" w:hanging="360"/>
+      </w:pPr>
+    </w:lvl>
+    <w:lvl w:ilvl="1" w:tplc="04090019" w:tentative="1">
+      <w:start w:val="1"/>
+      <w:numFmt w:val="lowerLetter"/>
+      <w:lvlText w:val="%2."/>
+      <w:lvlJc w:val="left"/>
+      <w:pPr>
+        <w:ind w:left="1440" w:hanging="360"/>
+      </w:pPr>
+    </w:lvl>
+    <w:lvl w:ilvl="2" w:tplc="0409001B" w:tentative="1">
+      <w:start w:val="1"/>
+      <w:numFmt w:val="lowerRoman"/>
+      <w:lvlText w:val="%3."/>
+      <w:lvlJc w:val="right"/>
+      <w:pPr>
+        <w:ind w:left="2160" w:hanging="180"/>
+      </w:pPr>
+    </w:lvl>
+    <w:lvl w:ilvl="3" w:tplc="0409000F" w:tentative="1">
+      <w:start w:val="1"/>
+      <w:numFmt w:val="decimal"/>
+      <w:lvlText w:val="%4."/>
+      <w:lvlJc w:val="left"/>
+      <w:pPr>
+        <w:ind w:left="2880" w:hanging="360"/>
+      </w:pPr>
+    </w:lvl>
+    <w:lvl w:ilvl="4" w:tplc="04090019" w:tentative="1">
+      <w:start w:val="1"/>
+      <w:numFmt w:val="lowerLetter"/>
+      <w:lvlText w:val="%5."/>
+      <w:lvlJc w:val="left"/>
+      <w:pPr>
+        <w:ind w:left="3600" w:hanging="360"/>
+      </w:pPr>
+    </w:lvl>
+    <w:lvl w:ilvl="5" w:tplc="0409001B" w:tentative="1">
+      <w:start w:val="1"/>
+      <w:numFmt w:val="lowerRoman"/>
+      <w:lvlText w:val="%6."/>
+      <w:lvlJc w:val="right"/>
+      <w:pPr>
+        <w:ind w:left="4320" w:hanging="180"/>
+      </w:pPr>
+    </w:lvl>
+    <w:lvl w:ilvl="6" w:tplc="0409000F" w:tentative="1">
+      <w:start w:val="1"/>
+      <w:numFmt w:val="decimal"/>
+      <w:lvlText w:val="%7."/>
+      <w:lvlJc w:val="left"/>
+      <w:pPr>
+        <w:ind w:left="5040" w:hanging="360"/>
+      </w:pPr>
+    </w:lvl>
+    <w:lvl w:ilvl="7" w:tplc="04090019" w:tentative="1">
+      <w:start w:val="1"/>
+      <w:numFmt w:val="lowerLetter"/>
+      <w:lvlText w:val="%8."/>
+      <w:lvlJc w:val="left"/>
+      <w:pPr>
+        <w:ind w:left="5760" w:hanging="360"/>
+      </w:pPr>
+    </w:lvl>
+    <w:lvl w:ilvl="8" w:tplc="0409001B" w:tentative="1">
+      <w:start w:val="1"/>
+      <w:numFmt w:val="lowerRoman"/>
+      <w:lvlText w:val="%9."/>
+      <w:lvlJc w:val="right"/>
+      <w:pPr>
+        <w:ind w:left="6480" w:hanging="180"/>
+      </w:pPr>
+    </w:lvl>
+  </w:abstractNum>
+  <w:abstractNum w:abstractNumId="23" w15:restartNumberingAfterBreak="0">
+    <w:nsid w:val="698C0089"/>
+    <w:multiLevelType w:val="hybridMultilevel"/>
+    <w:tmpl w:val="7CBE19B2"/>
+    <w:lvl w:ilvl="0" w:tplc="0409000F">
+      <w:start w:val="1"/>
+      <w:numFmt w:val="decimal"/>
+      <w:lvlText w:val="%1."/>
+      <w:lvlJc w:val="left"/>
+      <w:pPr>
+        <w:ind w:left="720" w:hanging="360"/>
+      </w:pPr>
+    </w:lvl>
+    <w:lvl w:ilvl="1" w:tplc="04090019" w:tentative="1">
+      <w:start w:val="1"/>
+      <w:numFmt w:val="lowerLetter"/>
+      <w:lvlText w:val="%2."/>
+      <w:lvlJc w:val="left"/>
+      <w:pPr>
+        <w:ind w:left="1440" w:hanging="360"/>
+      </w:pPr>
+    </w:lvl>
+    <w:lvl w:ilvl="2" w:tplc="0409001B" w:tentative="1">
+      <w:start w:val="1"/>
+      <w:numFmt w:val="lowerRoman"/>
+      <w:lvlText w:val="%3."/>
+      <w:lvlJc w:val="right"/>
+      <w:pPr>
+        <w:ind w:left="2160" w:hanging="180"/>
+      </w:pPr>
+    </w:lvl>
+    <w:lvl w:ilvl="3" w:tplc="0409000F" w:tentative="1">
+      <w:start w:val="1"/>
+      <w:numFmt w:val="decimal"/>
+      <w:lvlText w:val="%4."/>
+      <w:lvlJc w:val="left"/>
+      <w:pPr>
+        <w:ind w:left="2880" w:hanging="360"/>
+      </w:pPr>
+    </w:lvl>
+    <w:lvl w:ilvl="4" w:tplc="04090019" w:tentative="1">
+      <w:start w:val="1"/>
+      <w:numFmt w:val="lowerLetter"/>
+      <w:lvlText w:val="%5."/>
+      <w:lvlJc w:val="left"/>
+      <w:pPr>
+        <w:ind w:left="3600" w:hanging="360"/>
+      </w:pPr>
+    </w:lvl>
+    <w:lvl w:ilvl="5" w:tplc="0409001B" w:tentative="1">
+      <w:start w:val="1"/>
+      <w:numFmt w:val="lowerRoman"/>
+      <w:lvlText w:val="%6."/>
+      <w:lvlJc w:val="right"/>
+      <w:pPr>
+        <w:ind w:left="4320" w:hanging="180"/>
+      </w:pPr>
+    </w:lvl>
+    <w:lvl w:ilvl="6" w:tplc="0409000F" w:tentative="1">
+      <w:start w:val="1"/>
+      <w:numFmt w:val="decimal"/>
+      <w:lvlText w:val="%7."/>
+      <w:lvlJc w:val="left"/>
+      <w:pPr>
+        <w:ind w:left="5040" w:hanging="360"/>
+      </w:pPr>
+    </w:lvl>
+    <w:lvl w:ilvl="7" w:tplc="04090019" w:tentative="1">
+      <w:start w:val="1"/>
+      <w:numFmt w:val="lowerLetter"/>
+      <w:lvlText w:val="%8."/>
+      <w:lvlJc w:val="left"/>
+      <w:pPr>
+        <w:ind w:left="5760" w:hanging="360"/>
+      </w:pPr>
+    </w:lvl>
+    <w:lvl w:ilvl="8" w:tplc="0409001B" w:tentative="1">
+      <w:start w:val="1"/>
+      <w:numFmt w:val="lowerRoman"/>
+      <w:lvlText w:val="%9."/>
+      <w:lvlJc w:val="right"/>
+      <w:pPr>
+        <w:ind w:left="6480" w:hanging="180"/>
+      </w:pPr>
+    </w:lvl>
+  </w:abstractNum>
+  <w:abstractNum w:abstractNumId="24" w15:restartNumberingAfterBreak="0">
+    <w:nsid w:val="7AC772D3"/>
+    <w:multiLevelType w:val="hybridMultilevel"/>
+    <w:tmpl w:val="ADCCDDFA"/>
+    <w:lvl w:ilvl="0" w:tplc="0409000F">
+      <w:start w:val="1"/>
+      <w:numFmt w:val="decimal"/>
+      <w:lvlText w:val="%1."/>
+      <w:lvlJc w:val="left"/>
+      <w:pPr>
+        <w:ind w:left="720" w:hanging="360"/>
+      </w:pPr>
+    </w:lvl>
+    <w:lvl w:ilvl="1" w:tplc="04090019" w:tentative="1">
+      <w:start w:val="1"/>
+      <w:numFmt w:val="lowerLetter"/>
+      <w:lvlText w:val="%2."/>
+      <w:lvlJc w:val="left"/>
+      <w:pPr>
+        <w:ind w:left="1440" w:hanging="360"/>
+      </w:pPr>
+    </w:lvl>
+    <w:lvl w:ilvl="2" w:tplc="0409001B" w:tentative="1">
+      <w:start w:val="1"/>
+      <w:numFmt w:val="lowerRoman"/>
+      <w:lvlText w:val="%3."/>
+      <w:lvlJc w:val="right"/>
+      <w:pPr>
+        <w:ind w:left="2160" w:hanging="180"/>
+      </w:pPr>
+    </w:lvl>
+    <w:lvl w:ilvl="3" w:tplc="0409000F" w:tentative="1">
+      <w:start w:val="1"/>
+      <w:numFmt w:val="decimal"/>
+      <w:lvlText w:val="%4."/>
+      <w:lvlJc w:val="left"/>
+      <w:pPr>
+        <w:ind w:left="2880" w:hanging="360"/>
+      </w:pPr>
+    </w:lvl>
+    <w:lvl w:ilvl="4" w:tplc="04090019" w:tentative="1">
+      <w:start w:val="1"/>
+      <w:numFmt w:val="lowerLetter"/>
+      <w:lvlText w:val="%5."/>
+      <w:lvlJc w:val="left"/>
+      <w:pPr>
+        <w:ind w:left="3600" w:hanging="360"/>
+      </w:pPr>
+    </w:lvl>
+    <w:lvl w:ilvl="5" w:tplc="0409001B" w:tentative="1">
+      <w:start w:val="1"/>
+      <w:numFmt w:val="lowerRoman"/>
+      <w:lvlText w:val="%6."/>
+      <w:lvlJc w:val="right"/>
+      <w:pPr>
+        <w:ind w:left="4320" w:hanging="180"/>
+      </w:pPr>
+    </w:lvl>
+    <w:lvl w:ilvl="6" w:tplc="0409000F" w:tentative="1">
+      <w:start w:val="1"/>
+      <w:numFmt w:val="decimal"/>
+      <w:lvlText w:val="%7."/>
+      <w:lvlJc w:val="left"/>
+      <w:pPr>
+        <w:ind w:left="5040" w:hanging="360"/>
+      </w:pPr>
+    </w:lvl>
+    <w:lvl w:ilvl="7" w:tplc="04090019" w:tentative="1">
+      <w:start w:val="1"/>
+      <w:numFmt w:val="lowerLetter"/>
+      <w:lvlText w:val="%8."/>
+      <w:lvlJc w:val="left"/>
+      <w:pPr>
+        <w:ind w:left="5760" w:hanging="360"/>
+      </w:pPr>
+    </w:lvl>
+    <w:lvl w:ilvl="8" w:tplc="0409001B" w:tentative="1">
+      <w:start w:val="1"/>
+      <w:numFmt w:val="lowerRoman"/>
+      <w:lvlText w:val="%9."/>
+      <w:lvlJc w:val="right"/>
+      <w:pPr>
+        <w:ind w:left="6480" w:hanging="180"/>
+      </w:pPr>
+    </w:lvl>
+  </w:abstractNum>
   <w:num w:numId="1">
+    <w:abstractNumId w:val="13"/>
+  </w:num>
+  <w:num w:numId="2">
+    <w:abstractNumId w:val="12"/>
+  </w:num>
+  <w:num w:numId="3">
+    <w:abstractNumId w:val="19"/>
+  </w:num>
+  <w:num w:numId="4">
+    <w:abstractNumId w:val="16"/>
+  </w:num>
+  <w:num w:numId="5">
+    <w:abstractNumId w:val="17"/>
+  </w:num>
+  <w:num w:numId="6">
+    <w:abstractNumId w:val="11"/>
+  </w:num>
+  <w:num w:numId="7">
+    <w:abstractNumId w:val="4"/>
+  </w:num>
+  <w:num w:numId="8">
+    <w:abstractNumId w:val="18"/>
+  </w:num>
+  <w:num w:numId="9">
+    <w:abstractNumId w:val="7"/>
+  </w:num>
+  <w:num w:numId="10">
+    <w:abstractNumId w:val="6"/>
+  </w:num>
+  <w:num w:numId="11">
+    <w:abstractNumId w:val="23"/>
+  </w:num>
+  <w:num w:numId="12">
+    <w:abstractNumId w:val="10"/>
+  </w:num>
+  <w:num w:numId="13">
+    <w:abstractNumId w:val="2"/>
+  </w:num>
+  <w:num w:numId="14">
+    <w:abstractNumId w:val="21"/>
+  </w:num>
+  <w:num w:numId="15">
+    <w:abstractNumId w:val="14"/>
+  </w:num>
+  <w:num w:numId="16">
+    <w:abstractNumId w:val="15"/>
+  </w:num>
+  <w:num w:numId="17">
+    <w:abstractNumId w:val="3"/>
+  </w:num>
+  <w:num w:numId="18">
+    <w:abstractNumId w:val="8"/>
+  </w:num>
+  <w:num w:numId="19">
+    <w:abstractNumId w:val="1"/>
+  </w:num>
+  <w:num w:numId="20">
+    <w:abstractNumId w:val="9"/>
+  </w:num>
+  <w:num w:numId="21">
+    <w:abstractNumId w:val="22"/>
+  </w:num>
+  <w:num w:numId="22">
     <w:abstractNumId w:val="5"/>
   </w:num>
-  <w:num w:numId="2">
-    <w:abstractNumId w:val="4"/>
+  <w:num w:numId="23">
+    <w:abstractNumId w:val="20"/>
   </w:num>
-  <w:num w:numId="3">
-    <w:abstractNumId w:val="9"/>
+  <w:num w:numId="24">
+    <w:abstractNumId w:val="24"/>
   </w:num>
-  <w:num w:numId="4">
-    <w:abstractNumId w:val="6"/>
-  </w:num>
-  <w:num w:numId="5">
-    <w:abstractNumId w:val="7"/>
-  </w:num>
-  <w:num w:numId="6">
-    <w:abstractNumId w:val="3"/>
-  </w:num>
-  <w:num w:numId="7">
+  <w:num w:numId="25">
     <w:abstractNumId w:val="0"/>
-  </w:num>
-  <w:num w:numId="8">
-    <w:abstractNumId w:val="8"/>
-  </w:num>
-  <w:num w:numId="9">
-    <w:abstractNumId w:val="2"/>
-  </w:num>
-  <w:num w:numId="10">
-    <w:abstractNumId w:val="1"/>
   </w:num>
 </w:numbering>
 </file>
@@ -4090,6 +5925,146 @@
       <w:color w:val="C00000"/>
     </w:rPr>
   </w:style>
+  <w:style w:type="paragraph" w:styleId="ListParagraph">
+    <w:name w:val="List Paragraph"/>
+    <w:basedOn w:val="Normal"/>
+    <w:uiPriority w:val="34"/>
+    <w:qFormat/>
+    <w:rsid w:val="00860161"/>
+    <w:pPr>
+      <w:ind w:left="720"/>
+      <w:contextualSpacing/>
+    </w:pPr>
+  </w:style>
+  <w:style w:type="character" w:styleId="Hyperlink">
+    <w:name w:val="Hyperlink"/>
+    <w:basedOn w:val="DefaultParagraphFont"/>
+    <w:uiPriority w:val="99"/>
+    <w:unhideWhenUsed/>
+    <w:rsid w:val="00FD1CC2"/>
+    <w:rPr>
+      <w:color w:val="0563C1" w:themeColor="hyperlink"/>
+      <w:u w:val="single"/>
+    </w:rPr>
+  </w:style>
+  <w:style w:type="character" w:styleId="UnresolvedMention">
+    <w:name w:val="Unresolved Mention"/>
+    <w:basedOn w:val="DefaultParagraphFont"/>
+    <w:uiPriority w:val="99"/>
+    <w:semiHidden/>
+    <w:unhideWhenUsed/>
+    <w:rsid w:val="00FD1CC2"/>
+    <w:rPr>
+      <w:color w:val="605E5C"/>
+      <w:shd w:val="clear" w:color="auto" w:fill="E1DFDD"/>
+    </w:rPr>
+  </w:style>
+  <w:style w:type="table" w:styleId="GridTable5Dark-Accent6">
+    <w:name w:val="Grid Table 5 Dark Accent 6"/>
+    <w:basedOn w:val="TableNormal"/>
+    <w:uiPriority w:val="50"/>
+    <w:rsid w:val="00F23799"/>
+    <w:pPr>
+      <w:spacing w:after="0" w:line="240" w:lineRule="auto"/>
+    </w:pPr>
+    <w:tblPr>
+      <w:tblStyleRowBandSize w:val="1"/>
+      <w:tblStyleColBandSize w:val="1"/>
+      <w:tblBorders>
+        <w:top w:val="single" w:sz="4" w:space="0" w:color="FFFFFF" w:themeColor="background1"/>
+        <w:left w:val="single" w:sz="4" w:space="0" w:color="FFFFFF" w:themeColor="background1"/>
+        <w:bottom w:val="single" w:sz="4" w:space="0" w:color="FFFFFF" w:themeColor="background1"/>
+        <w:right w:val="single" w:sz="4" w:space="0" w:color="FFFFFF" w:themeColor="background1"/>
+        <w:insideH w:val="single" w:sz="4" w:space="0" w:color="FFFFFF" w:themeColor="background1"/>
+        <w:insideV w:val="single" w:sz="4" w:space="0" w:color="FFFFFF" w:themeColor="background1"/>
+      </w:tblBorders>
+    </w:tblPr>
+    <w:tcPr>
+      <w:shd w:val="clear" w:color="auto" w:fill="E2EFD9" w:themeFill="accent6" w:themeFillTint="33"/>
+    </w:tcPr>
+    <w:tblStylePr w:type="firstRow">
+      <w:rPr>
+        <w:b/>
+        <w:bCs/>
+        <w:color w:val="FFFFFF" w:themeColor="background1"/>
+      </w:rPr>
+      <w:tblPr/>
+      <w:tcPr>
+        <w:tcBorders>
+          <w:top w:val="single" w:sz="4" w:space="0" w:color="FFFFFF" w:themeColor="background1"/>
+          <w:left w:val="single" w:sz="4" w:space="0" w:color="FFFFFF" w:themeColor="background1"/>
+          <w:right w:val="single" w:sz="4" w:space="0" w:color="FFFFFF" w:themeColor="background1"/>
+          <w:insideH w:val="nil"/>
+          <w:insideV w:val="nil"/>
+        </w:tcBorders>
+        <w:shd w:val="clear" w:color="auto" w:fill="70AD47" w:themeFill="accent6"/>
+      </w:tcPr>
+    </w:tblStylePr>
+    <w:tblStylePr w:type="lastRow">
+      <w:rPr>
+        <w:b/>
+        <w:bCs/>
+        <w:color w:val="FFFFFF" w:themeColor="background1"/>
+      </w:rPr>
+      <w:tblPr/>
+      <w:tcPr>
+        <w:tcBorders>
+          <w:left w:val="single" w:sz="4" w:space="0" w:color="FFFFFF" w:themeColor="background1"/>
+          <w:bottom w:val="single" w:sz="4" w:space="0" w:color="FFFFFF" w:themeColor="background1"/>
+          <w:right w:val="single" w:sz="4" w:space="0" w:color="FFFFFF" w:themeColor="background1"/>
+          <w:insideH w:val="nil"/>
+          <w:insideV w:val="nil"/>
+        </w:tcBorders>
+        <w:shd w:val="clear" w:color="auto" w:fill="70AD47" w:themeFill="accent6"/>
+      </w:tcPr>
+    </w:tblStylePr>
+    <w:tblStylePr w:type="firstCol">
+      <w:rPr>
+        <w:b/>
+        <w:bCs/>
+        <w:color w:val="FFFFFF" w:themeColor="background1"/>
+      </w:rPr>
+      <w:tblPr/>
+      <w:tcPr>
+        <w:tcBorders>
+          <w:top w:val="single" w:sz="4" w:space="0" w:color="FFFFFF" w:themeColor="background1"/>
+          <w:left w:val="single" w:sz="4" w:space="0" w:color="FFFFFF" w:themeColor="background1"/>
+          <w:bottom w:val="single" w:sz="4" w:space="0" w:color="FFFFFF" w:themeColor="background1"/>
+          <w:insideV w:val="nil"/>
+        </w:tcBorders>
+        <w:shd w:val="clear" w:color="auto" w:fill="70AD47" w:themeFill="accent6"/>
+      </w:tcPr>
+    </w:tblStylePr>
+    <w:tblStylePr w:type="lastCol">
+      <w:rPr>
+        <w:b/>
+        <w:bCs/>
+        <w:color w:val="FFFFFF" w:themeColor="background1"/>
+      </w:rPr>
+      <w:tblPr/>
+      <w:tcPr>
+        <w:tcBorders>
+          <w:top w:val="single" w:sz="4" w:space="0" w:color="FFFFFF" w:themeColor="background1"/>
+          <w:bottom w:val="single" w:sz="4" w:space="0" w:color="FFFFFF" w:themeColor="background1"/>
+          <w:right w:val="single" w:sz="4" w:space="0" w:color="FFFFFF" w:themeColor="background1"/>
+          <w:insideV w:val="nil"/>
+        </w:tcBorders>
+        <w:shd w:val="clear" w:color="auto" w:fill="70AD47" w:themeFill="accent6"/>
+      </w:tcPr>
+    </w:tblStylePr>
+    <w:tblStylePr w:type="band1Vert">
+      <w:tblPr/>
+      <w:tcPr>
+        <w:shd w:val="clear" w:color="auto" w:fill="C5E0B3" w:themeFill="accent6" w:themeFillTint="66"/>
+      </w:tcPr>
+    </w:tblStylePr>
+    <w:tblStylePr w:type="band1Horz">
+      <w:tblPr/>
+      <w:tcPr>
+        <w:shd w:val="clear" w:color="auto" w:fill="C5E0B3" w:themeFill="accent6" w:themeFillTint="66"/>
+      </w:tcPr>
+    </w:tblStylePr>
+  </w:style>
 </w:styles>
 </file>
 
@@ -4389,15 +6364,6 @@
 </file>
 
 <file path=customXml/item1.xml><?xml version="1.0" encoding="utf-8"?>
-<?mso-contentType ?>
-<FormTemplates xmlns="http://schemas.microsoft.com/sharepoint/v3/contenttype/forms">
-  <Display>DocumentLibraryForm</Display>
-  <Edit>DocumentLibraryForm</Edit>
-  <New>DocumentLibraryForm</New>
-</FormTemplates>
-</file>
-
-<file path=customXml/item2.xml><?xml version="1.0" encoding="utf-8"?>
 <p:properties xmlns:p="http://schemas.microsoft.com/office/2006/metadata/properties" xmlns:xsi="http://www.w3.org/2001/XMLSchema-instance" xmlns:pc="http://schemas.microsoft.com/office/infopath/2007/PartnerControls">
   <documentManagement>
     <lcf76f155ced4ddcb4097134ff3c332f xmlns="7f219b1a-f133-4b38-af78-99df9d447703">
@@ -4408,7 +6374,20 @@
 </p:properties>
 </file>
 
+<file path=customXml/item2.xml><?xml version="1.0" encoding="utf-8"?>
+<?mso-contentType ?>
+<FormTemplates xmlns="http://schemas.microsoft.com/sharepoint/v3/contenttype/forms">
+  <Display>DocumentLibraryForm</Display>
+  <Edit>DocumentLibraryForm</Edit>
+  <New>DocumentLibraryForm</New>
+</FormTemplates>
+</file>
+
 <file path=customXml/item3.xml><?xml version="1.0" encoding="utf-8"?>
+<b:Sources xmlns:b="http://schemas.openxmlformats.org/officeDocument/2006/bibliography" xmlns="http://schemas.openxmlformats.org/officeDocument/2006/bibliography" SelectedStyle="\APASixthEditionOfficeOnline.xsl" StyleName="APA" Version="6"/>
+</file>
+
+<file path=customXml/item4.xml><?xml version="1.0" encoding="utf-8"?>
 <ct:contentTypeSchema xmlns:ct="http://schemas.microsoft.com/office/2006/metadata/contentType" xmlns:ma="http://schemas.microsoft.com/office/2006/metadata/properties/metaAttributes" ct:_="" ma:_="" ma:contentTypeName="Document" ma:contentTypeID="0x010100FB9C5D0128D2AF49B9B7C4B1954F5626" ma:contentTypeVersion="17" ma:contentTypeDescription="Create a new document." ma:contentTypeScope="" ma:versionID="48af4d4d8f7d11889d3596d7617f719a">
   <xsd:schema xmlns:xsd="http://www.w3.org/2001/XMLSchema" xmlns:xs="http://www.w3.org/2001/XMLSchema" xmlns:p="http://schemas.microsoft.com/office/2006/metadata/properties" xmlns:ns2="7f219b1a-f133-4b38-af78-99df9d447703" xmlns:ns3="1b935c95-1264-4e43-92a6-b77a9fa76fde" targetNamespace="http://schemas.microsoft.com/office/2006/metadata/properties" ma:root="true" ma:fieldsID="b87a61826212d06fcb271d8b40c65a68" ns2:_="" ns3:_="">
     <xsd:import namespace="7f219b1a-f133-4b38-af78-99df9d447703"/>
@@ -4645,19 +6624,7 @@
 </ct:contentTypeSchema>
 </file>
 
-<file path=customXml/item4.xml><?xml version="1.0" encoding="utf-8"?>
-<b:Sources xmlns:b="http://schemas.openxmlformats.org/officeDocument/2006/bibliography" xmlns="http://schemas.openxmlformats.org/officeDocument/2006/bibliography" SelectedStyle="\APASixthEditionOfficeOnline.xsl" StyleName="APA" Version="6"/>
-</file>
-
 <file path=customXml/itemProps1.xml><?xml version="1.0" encoding="utf-8"?>
-<ds:datastoreItem xmlns:ds="http://schemas.openxmlformats.org/officeDocument/2006/customXml" ds:itemID="{9820AB69-3D6D-45C3-8EB4-FB865BF90C9F}">
-  <ds:schemaRefs>
-    <ds:schemaRef ds:uri="http://schemas.microsoft.com/sharepoint/v3/contenttype/forms"/>
-  </ds:schemaRefs>
-</ds:datastoreItem>
-</file>
-
-<file path=customXml/itemProps2.xml><?xml version="1.0" encoding="utf-8"?>
 <ds:datastoreItem xmlns:ds="http://schemas.openxmlformats.org/officeDocument/2006/customXml" ds:itemID="{BA573AA4-2889-4965-9BC4-E5AEEB71B6E3}">
   <ds:schemaRefs>
     <ds:schemaRef ds:uri="http://schemas.microsoft.com/office/2006/metadata/properties"/>
@@ -4668,7 +6635,23 @@
 </ds:datastoreItem>
 </file>
 
+<file path=customXml/itemProps2.xml><?xml version="1.0" encoding="utf-8"?>
+<ds:datastoreItem xmlns:ds="http://schemas.openxmlformats.org/officeDocument/2006/customXml" ds:itemID="{9820AB69-3D6D-45C3-8EB4-FB865BF90C9F}">
+  <ds:schemaRefs>
+    <ds:schemaRef ds:uri="http://schemas.microsoft.com/sharepoint/v3/contenttype/forms"/>
+  </ds:schemaRefs>
+</ds:datastoreItem>
+</file>
+
 <file path=customXml/itemProps3.xml><?xml version="1.0" encoding="utf-8"?>
+<ds:datastoreItem xmlns:ds="http://schemas.openxmlformats.org/officeDocument/2006/customXml" ds:itemID="{A512D5C7-09DE-4723-9F8C-CDD55D41EB12}">
+  <ds:schemaRefs>
+    <ds:schemaRef ds:uri="http://schemas.openxmlformats.org/officeDocument/2006/bibliography"/>
+  </ds:schemaRefs>
+</ds:datastoreItem>
+</file>
+
+<file path=customXml/itemProps4.xml><?xml version="1.0" encoding="utf-8"?>
 <ds:datastoreItem xmlns:ds="http://schemas.openxmlformats.org/officeDocument/2006/customXml" ds:itemID="{21B21F24-7480-4F0B-A39B-C2D23F637DEF}">
   <ds:schemaRefs>
     <ds:schemaRef ds:uri="http://schemas.microsoft.com/office/2006/metadata/contentType"/>
@@ -4685,12 +6668,4 @@
     <ds:schemaRef ds:uri="http://schemas.microsoft.com/internal/obd"/>
   </ds:schemaRefs>
 </ds:datastoreItem>
-</file>
-
-<file path=customXml/itemProps4.xml><?xml version="1.0" encoding="utf-8"?>
-<ds:datastoreItem xmlns:ds="http://schemas.openxmlformats.org/officeDocument/2006/customXml" ds:itemID="{A512D5C7-09DE-4723-9F8C-CDD55D41EB12}">
-  <ds:schemaRefs>
-    <ds:schemaRef ds:uri="http://schemas.openxmlformats.org/officeDocument/2006/bibliography"/>
-  </ds:schemaRefs>
-</ds:datastoreItem>
 </file>
</xml_diff>